<commit_message>
Novas aulas de logica de programação
</commit_message>
<xml_diff>
--- a/Analise e Desenvolvimento de Sistema/1_Semestre/Logica_Programacao/Lógica de Programação.docx
+++ b/Analise e Desenvolvimento de Sistema/1_Semestre/Logica_Programacao/Lógica de Programação.docx
@@ -954,12 +954,12 @@
           <wp:inline distB="114300" distT="114300" distL="114300" distR="114300">
             <wp:extent cx="3097050" cy="598386"/>
             <wp:effectExtent b="0" l="0" r="0" t="0"/>
-            <wp:docPr id="22" name="image16.png"/>
+            <wp:docPr id="26" name="image32.png"/>
             <a:graphic>
               <a:graphicData uri="http://schemas.openxmlformats.org/drawingml/2006/picture">
                 <pic:pic>
                   <pic:nvPicPr>
-                    <pic:cNvPr id="0" name="image16.png"/>
+                    <pic:cNvPr id="0" name="image32.png"/>
                     <pic:cNvPicPr preferRelativeResize="0"/>
                   </pic:nvPicPr>
                   <pic:blipFill>
@@ -1252,12 +1252,12 @@
           <wp:inline distB="114300" distT="114300" distL="114300" distR="114300">
             <wp:extent cx="3690938" cy="1814813"/>
             <wp:effectExtent b="0" l="0" r="0" t="0"/>
-            <wp:docPr id="23" name="image24.png"/>
+            <wp:docPr id="27" name="image28.png"/>
             <a:graphic>
               <a:graphicData uri="http://schemas.openxmlformats.org/drawingml/2006/picture">
                 <pic:pic>
                   <pic:nvPicPr>
-                    <pic:cNvPr id="0" name="image24.png"/>
+                    <pic:cNvPr id="0" name="image28.png"/>
                     <pic:cNvPicPr preferRelativeResize="0"/>
                   </pic:nvPicPr>
                   <pic:blipFill>
@@ -1376,12 +1376,12 @@
           <wp:inline distB="114300" distT="114300" distL="114300" distR="114300">
             <wp:extent cx="3729038" cy="1207911"/>
             <wp:effectExtent b="0" l="0" r="0" t="0"/>
-            <wp:docPr id="2" name="image9.png"/>
+            <wp:docPr id="3" name="image3.png"/>
             <a:graphic>
               <a:graphicData uri="http://schemas.openxmlformats.org/drawingml/2006/picture">
                 <pic:pic>
                   <pic:nvPicPr>
-                    <pic:cNvPr id="0" name="image9.png"/>
+                    <pic:cNvPr id="0" name="image3.png"/>
                     <pic:cNvPicPr preferRelativeResize="0"/>
                   </pic:nvPicPr>
                   <pic:blipFill>
@@ -1729,12 +1729,12 @@
           <wp:inline distB="114300" distT="114300" distL="114300" distR="114300">
             <wp:extent cx="5690262" cy="719458"/>
             <wp:effectExtent b="0" l="0" r="0" t="0"/>
-            <wp:docPr id="17" name="image1.png"/>
+            <wp:docPr id="20" name="image6.png"/>
             <a:graphic>
               <a:graphicData uri="http://schemas.openxmlformats.org/drawingml/2006/picture">
                 <pic:pic>
                   <pic:nvPicPr>
-                    <pic:cNvPr id="0" name="image1.png"/>
+                    <pic:cNvPr id="0" name="image6.png"/>
                     <pic:cNvPicPr preferRelativeResize="0"/>
                   </pic:nvPicPr>
                   <pic:blipFill>
@@ -1783,12 +1783,12 @@
           <wp:inline distB="114300" distT="114300" distL="114300" distR="114300">
             <wp:extent cx="5583075" cy="3478305"/>
             <wp:effectExtent b="0" l="0" r="0" t="0"/>
-            <wp:docPr id="6" name="image4.png"/>
+            <wp:docPr id="7" name="image13.png"/>
             <a:graphic>
               <a:graphicData uri="http://schemas.openxmlformats.org/drawingml/2006/picture">
                 <pic:pic>
                   <pic:nvPicPr>
-                    <pic:cNvPr id="0" name="image4.png"/>
+                    <pic:cNvPr id="0" name="image13.png"/>
                     <pic:cNvPicPr preferRelativeResize="0"/>
                   </pic:nvPicPr>
                   <pic:blipFill>
@@ -1886,12 +1886,12 @@
           <wp:inline distB="114300" distT="114300" distL="114300" distR="114300">
             <wp:extent cx="2376586" cy="1059131"/>
             <wp:effectExtent b="0" l="0" r="0" t="0"/>
-            <wp:docPr id="13" name="image2.png"/>
+            <wp:docPr id="16" name="image23.png"/>
             <a:graphic>
               <a:graphicData uri="http://schemas.openxmlformats.org/drawingml/2006/picture">
                 <pic:pic>
                   <pic:nvPicPr>
-                    <pic:cNvPr id="0" name="image2.png"/>
+                    <pic:cNvPr id="0" name="image23.png"/>
                     <pic:cNvPicPr preferRelativeResize="0"/>
                   </pic:nvPicPr>
                   <pic:blipFill>
@@ -1974,12 +1974,12 @@
           <wp:inline distB="114300" distT="114300" distL="114300" distR="114300">
             <wp:extent cx="2060855" cy="3900488"/>
             <wp:effectExtent b="0" l="0" r="0" t="0"/>
-            <wp:docPr id="11" name="image3.png"/>
+            <wp:docPr id="14" name="image18.png"/>
             <a:graphic>
               <a:graphicData uri="http://schemas.openxmlformats.org/drawingml/2006/picture">
                 <pic:pic>
                   <pic:nvPicPr>
-                    <pic:cNvPr id="0" name="image3.png"/>
+                    <pic:cNvPr id="0" name="image18.png"/>
                     <pic:cNvPicPr preferRelativeResize="0"/>
                   </pic:nvPicPr>
                   <pic:blipFill>
@@ -2062,12 +2062,12 @@
           <wp:inline distB="114300" distT="114300" distL="114300" distR="114300">
             <wp:extent cx="1423146" cy="1423146"/>
             <wp:effectExtent b="0" l="0" r="0" t="0"/>
-            <wp:docPr id="24" name="image21.png"/>
+            <wp:docPr id="29" name="image19.png"/>
             <a:graphic>
               <a:graphicData uri="http://schemas.openxmlformats.org/drawingml/2006/picture">
                 <pic:pic>
                   <pic:nvPicPr>
-                    <pic:cNvPr id="0" name="image21.png"/>
+                    <pic:cNvPr id="0" name="image19.png"/>
                     <pic:cNvPicPr preferRelativeResize="0"/>
                   </pic:nvPicPr>
                   <pic:blipFill>
@@ -2255,12 +2255,12 @@
           <wp:inline distB="114300" distT="114300" distL="114300" distR="114300">
             <wp:extent cx="3786188" cy="855351"/>
             <wp:effectExtent b="0" l="0" r="0" t="0"/>
-            <wp:docPr id="26" name="image19.png"/>
+            <wp:docPr id="31" name="image30.png"/>
             <a:graphic>
               <a:graphicData uri="http://schemas.openxmlformats.org/drawingml/2006/picture">
                 <pic:pic>
                   <pic:nvPicPr>
-                    <pic:cNvPr id="0" name="image19.png"/>
+                    <pic:cNvPr id="0" name="image30.png"/>
                     <pic:cNvPicPr preferRelativeResize="0"/>
                   </pic:nvPicPr>
                   <pic:blipFill>
@@ -4844,12 +4844,12 @@
           <wp:inline distB="114300" distT="114300" distL="114300" distR="114300">
             <wp:extent cx="3613150" cy="570181"/>
             <wp:effectExtent b="0" l="0" r="0" t="0"/>
-            <wp:docPr id="18" name="image22.png"/>
+            <wp:docPr id="21" name="image31.png"/>
             <a:graphic>
               <a:graphicData uri="http://schemas.openxmlformats.org/drawingml/2006/picture">
                 <pic:pic>
                   <pic:nvPicPr>
-                    <pic:cNvPr id="0" name="image22.png"/>
+                    <pic:cNvPr id="0" name="image31.png"/>
                     <pic:cNvPicPr preferRelativeResize="0"/>
                   </pic:nvPicPr>
                   <pic:blipFill>
@@ -4917,12 +4917,12 @@
           <wp:inline distB="114300" distT="114300" distL="114300" distR="114300">
             <wp:extent cx="3403600" cy="497536"/>
             <wp:effectExtent b="0" l="0" r="0" t="0"/>
-            <wp:docPr id="9" name="image7.png"/>
+            <wp:docPr id="10" name="image25.png"/>
             <a:graphic>
               <a:graphicData uri="http://schemas.openxmlformats.org/drawingml/2006/picture">
                 <pic:pic>
                   <pic:nvPicPr>
-                    <pic:cNvPr id="0" name="image7.png"/>
+                    <pic:cNvPr id="0" name="image25.png"/>
                     <pic:cNvPicPr preferRelativeResize="0"/>
                   </pic:nvPicPr>
                   <pic:blipFill>
@@ -5190,12 +5190,12 @@
           <wp:inline distB="114300" distT="114300" distL="114300" distR="114300">
             <wp:extent cx="4197350" cy="753013"/>
             <wp:effectExtent b="0" l="0" r="0" t="0"/>
-            <wp:docPr id="7" name="image6.png"/>
+            <wp:docPr id="8" name="image14.png"/>
             <a:graphic>
               <a:graphicData uri="http://schemas.openxmlformats.org/drawingml/2006/picture">
                 <pic:pic>
                   <pic:nvPicPr>
-                    <pic:cNvPr id="0" name="image6.png"/>
+                    <pic:cNvPr id="0" name="image14.png"/>
                     <pic:cNvPicPr preferRelativeResize="0"/>
                   </pic:nvPicPr>
                   <pic:blipFill>
@@ -5590,12 +5590,12 @@
           <wp:inline distB="114300" distT="114300" distL="114300" distR="114300">
             <wp:extent cx="1905332" cy="1578704"/>
             <wp:effectExtent b="0" l="0" r="0" t="0"/>
-            <wp:docPr id="12" name="image15.png"/>
+            <wp:docPr id="15" name="image4.png"/>
             <a:graphic>
               <a:graphicData uri="http://schemas.openxmlformats.org/drawingml/2006/picture">
                 <pic:pic>
                   <pic:nvPicPr>
-                    <pic:cNvPr id="0" name="image15.png"/>
+                    <pic:cNvPr id="0" name="image4.png"/>
                     <pic:cNvPicPr preferRelativeResize="0"/>
                   </pic:nvPicPr>
                   <pic:blipFill>
@@ -5663,7 +5663,7 @@
           <wp:inline distB="114300" distT="114300" distL="114300" distR="114300">
             <wp:extent cx="2486025" cy="734676"/>
             <wp:effectExtent b="0" l="0" r="0" t="0"/>
-            <wp:docPr id="27" name="image26.png"/>
+            <wp:docPr id="32" name="image26.png"/>
             <a:graphic>
               <a:graphicData uri="http://schemas.openxmlformats.org/drawingml/2006/picture">
                 <pic:pic>
@@ -5717,12 +5717,12 @@
           <wp:inline distB="114300" distT="114300" distL="114300" distR="114300">
             <wp:extent cx="2372104" cy="1446116"/>
             <wp:effectExtent b="0" l="0" r="0" t="0"/>
-            <wp:docPr id="5" name="image11.png"/>
+            <wp:docPr id="6" name="image2.png"/>
             <a:graphic>
               <a:graphicData uri="http://schemas.openxmlformats.org/drawingml/2006/picture">
                 <pic:pic>
                   <pic:nvPicPr>
-                    <pic:cNvPr id="0" name="image11.png"/>
+                    <pic:cNvPr id="0" name="image2.png"/>
                     <pic:cNvPicPr preferRelativeResize="0"/>
                   </pic:nvPicPr>
                   <pic:blipFill>
@@ -5866,12 +5866,12 @@
           <wp:inline distB="114300" distT="114300" distL="114300" distR="114300">
             <wp:extent cx="3105150" cy="1369130"/>
             <wp:effectExtent b="0" l="0" r="0" t="0"/>
-            <wp:docPr id="10" name="image20.png"/>
+            <wp:docPr id="12" name="image10.png"/>
             <a:graphic>
               <a:graphicData uri="http://schemas.openxmlformats.org/drawingml/2006/picture">
                 <pic:pic>
                   <pic:nvPicPr>
-                    <pic:cNvPr id="0" name="image20.png"/>
+                    <pic:cNvPr id="0" name="image10.png"/>
                     <pic:cNvPicPr preferRelativeResize="0"/>
                   </pic:nvPicPr>
                   <pic:blipFill>
@@ -6081,12 +6081,12 @@
           <wp:inline distB="114300" distT="114300" distL="114300" distR="114300">
             <wp:extent cx="3536950" cy="869549"/>
             <wp:effectExtent b="0" l="0" r="0" t="0"/>
-            <wp:docPr id="19" name="image17.png"/>
+            <wp:docPr id="22" name="image33.png"/>
             <a:graphic>
               <a:graphicData uri="http://schemas.openxmlformats.org/drawingml/2006/picture">
                 <pic:pic>
                   <pic:nvPicPr>
-                    <pic:cNvPr id="0" name="image17.png"/>
+                    <pic:cNvPr id="0" name="image33.png"/>
                     <pic:cNvPicPr preferRelativeResize="0"/>
                   </pic:nvPicPr>
                   <pic:blipFill>
@@ -6175,12 +6175,12 @@
           <wp:inline distB="114300" distT="114300" distL="114300" distR="114300">
             <wp:extent cx="3327400" cy="2147396"/>
             <wp:effectExtent b="0" l="0" r="0" t="0"/>
-            <wp:docPr id="20" name="image13.png"/>
+            <wp:docPr id="23" name="image29.png"/>
             <a:graphic>
               <a:graphicData uri="http://schemas.openxmlformats.org/drawingml/2006/picture">
                 <pic:pic>
                   <pic:nvPicPr>
-                    <pic:cNvPr id="0" name="image13.png"/>
+                    <pic:cNvPr id="0" name="image29.png"/>
                     <pic:cNvPicPr preferRelativeResize="0"/>
                   </pic:nvPicPr>
                   <pic:blipFill>
@@ -6337,12 +6337,12 @@
           <wp:inline distB="114300" distT="114300" distL="114300" distR="114300">
             <wp:extent cx="843973" cy="1638300"/>
             <wp:effectExtent b="0" l="0" r="0" t="0"/>
-            <wp:docPr id="14" name="image25.png"/>
+            <wp:docPr id="17" name="image21.png"/>
             <a:graphic>
               <a:graphicData uri="http://schemas.openxmlformats.org/drawingml/2006/picture">
                 <pic:pic>
                   <pic:nvPicPr>
-                    <pic:cNvPr id="0" name="image25.png"/>
+                    <pic:cNvPr id="0" name="image21.png"/>
                     <pic:cNvPicPr preferRelativeResize="0"/>
                   </pic:nvPicPr>
                   <pic:blipFill>
@@ -6586,7 +6586,7 @@
           <wp:inline distB="114300" distT="114300" distL="114300" distR="114300">
             <wp:extent cx="3892550" cy="717729"/>
             <wp:effectExtent b="0" l="0" r="0" t="0"/>
-            <wp:docPr id="25" name="image27.png"/>
+            <wp:docPr id="30" name="image27.png"/>
             <a:graphic>
               <a:graphicData uri="http://schemas.openxmlformats.org/drawingml/2006/picture">
                 <pic:pic>
@@ -6659,12 +6659,12 @@
           <wp:inline distB="114300" distT="114300" distL="114300" distR="114300">
             <wp:extent cx="3111500" cy="686955"/>
             <wp:effectExtent b="0" l="0" r="0" t="0"/>
-            <wp:docPr id="3" name="image12.png"/>
+            <wp:docPr id="4" name="image24.png"/>
             <a:graphic>
               <a:graphicData uri="http://schemas.openxmlformats.org/drawingml/2006/picture">
                 <pic:pic>
                   <pic:nvPicPr>
-                    <pic:cNvPr id="0" name="image12.png"/>
+                    <pic:cNvPr id="0" name="image24.png"/>
                     <pic:cNvPicPr preferRelativeResize="0"/>
                   </pic:nvPicPr>
                   <pic:blipFill>
@@ -6732,12 +6732,12 @@
           <wp:inline distB="114300" distT="114300" distL="114300" distR="114300">
             <wp:extent cx="3517900" cy="601900"/>
             <wp:effectExtent b="0" l="0" r="0" t="0"/>
-            <wp:docPr id="16" name="image10.png"/>
+            <wp:docPr id="19" name="image16.png"/>
             <a:graphic>
               <a:graphicData uri="http://schemas.openxmlformats.org/drawingml/2006/picture">
                 <pic:pic>
                   <pic:nvPicPr>
-                    <pic:cNvPr id="0" name="image10.png"/>
+                    <pic:cNvPr id="0" name="image16.png"/>
                     <pic:cNvPicPr preferRelativeResize="0"/>
                   </pic:nvPicPr>
                   <pic:blipFill>
@@ -6835,12 +6835,12 @@
           <wp:inline distB="114300" distT="114300" distL="114300" distR="114300">
             <wp:extent cx="1011007" cy="2365375"/>
             <wp:effectExtent b="0" l="0" r="0" t="0"/>
-            <wp:docPr id="1" name="image14.png"/>
+            <wp:docPr id="2" name="image8.png"/>
             <a:graphic>
               <a:graphicData uri="http://schemas.openxmlformats.org/drawingml/2006/picture">
                 <pic:pic>
                   <pic:nvPicPr>
-                    <pic:cNvPr id="0" name="image14.png"/>
+                    <pic:cNvPr id="0" name="image8.png"/>
                     <pic:cNvPicPr preferRelativeResize="0"/>
                   </pic:nvPicPr>
                   <pic:blipFill>
@@ -6927,12 +6927,12 @@
           <wp:inline distB="114300" distT="114300" distL="114300" distR="114300">
             <wp:extent cx="2838288" cy="1170911"/>
             <wp:effectExtent b="0" l="0" r="0" t="0"/>
-            <wp:docPr id="8" name="image18.png"/>
+            <wp:docPr id="9" name="image12.png"/>
             <a:graphic>
               <a:graphicData uri="http://schemas.openxmlformats.org/drawingml/2006/picture">
                 <pic:pic>
                   <pic:nvPicPr>
-                    <pic:cNvPr id="0" name="image18.png"/>
+                    <pic:cNvPr id="0" name="image12.png"/>
                     <pic:cNvPicPr preferRelativeResize="0"/>
                   </pic:nvPicPr>
                   <pic:blipFill>
@@ -6981,12 +6981,12 @@
           <wp:inline distB="114300" distT="114300" distL="114300" distR="114300">
             <wp:extent cx="2849400" cy="496244"/>
             <wp:effectExtent b="0" l="0" r="0" t="0"/>
-            <wp:docPr id="21" name="image23.png"/>
+            <wp:docPr id="25" name="image22.png"/>
             <a:graphic>
               <a:graphicData uri="http://schemas.openxmlformats.org/drawingml/2006/picture">
                 <pic:pic>
                   <pic:nvPicPr>
-                    <pic:cNvPr id="0" name="image23.png"/>
+                    <pic:cNvPr id="0" name="image22.png"/>
                     <pic:cNvPicPr preferRelativeResize="0"/>
                   </pic:nvPicPr>
                   <pic:blipFill>
@@ -7168,12 +7168,12 @@
           <wp:inline distB="114300" distT="114300" distL="114300" distR="114300">
             <wp:extent cx="1297500" cy="2197100"/>
             <wp:effectExtent b="0" l="0" r="0" t="0"/>
-            <wp:docPr id="15" name="image5.png"/>
+            <wp:docPr id="18" name="image11.png"/>
             <a:graphic>
               <a:graphicData uri="http://schemas.openxmlformats.org/drawingml/2006/picture">
                 <pic:pic>
                   <pic:nvPicPr>
-                    <pic:cNvPr id="0" name="image5.png"/>
+                    <pic:cNvPr id="0" name="image11.png"/>
                     <pic:cNvPicPr preferRelativeResize="0"/>
                   </pic:nvPicPr>
                   <pic:blipFill>
@@ -7241,12 +7241,12 @@
           <wp:inline distB="114300" distT="114300" distL="114300" distR="114300">
             <wp:extent cx="1299977" cy="1906952"/>
             <wp:effectExtent b="0" l="0" r="0" t="0"/>
-            <wp:docPr id="4" name="image8.png"/>
+            <wp:docPr id="5" name="image15.png"/>
             <a:graphic>
               <a:graphicData uri="http://schemas.openxmlformats.org/drawingml/2006/picture">
                 <pic:pic>
                   <pic:nvPicPr>
-                    <pic:cNvPr id="0" name="image8.png"/>
+                    <pic:cNvPr id="0" name="image15.png"/>
                     <pic:cNvPicPr preferRelativeResize="0"/>
                   </pic:nvPicPr>
                   <pic:blipFill>
@@ -7270,6 +7270,2097 @@
           </wp:inline>
         </w:drawing>
       </w:r>
+      <w:r>
+        <w:rPr>
+          <w:rtl w:val="0"/>
+        </w:rPr>
+      </w:r>
+    </w:p>
+    <w:p>
+      <w:pPr>
+        <w:jc w:val="both"/>
+        <w:rPr>
+          <w:rFonts w:ascii="Century Gothic" w:cs="Century Gothic" w:eastAsia="Century Gothic" w:hAnsi="Century Gothic"/>
+          <w:sz w:val="18"/>
+          <w:szCs w:val="18"/>
+        </w:rPr>
+      </w:pPr>
+      <w:r>
+        <w:rPr>
+          <w:rtl w:val="0"/>
+        </w:rPr>
+      </w:r>
+    </w:p>
+    <w:p>
+      <w:pPr>
+        <w:jc w:val="both"/>
+        <w:rPr>
+          <w:rFonts w:ascii="Century Gothic" w:cs="Century Gothic" w:eastAsia="Century Gothic" w:hAnsi="Century Gothic"/>
+          <w:sz w:val="18"/>
+          <w:szCs w:val="18"/>
+        </w:rPr>
+      </w:pPr>
+      <w:r>
+        <w:rPr>
+          <w:rFonts w:ascii="Century Gothic" w:cs="Century Gothic" w:eastAsia="Century Gothic" w:hAnsi="Century Gothic"/>
+          <w:b w:val="1"/>
+          <w:sz w:val="18"/>
+          <w:szCs w:val="18"/>
+          <w:rtl w:val="0"/>
+        </w:rPr>
+        <w:t xml:space="preserve">Parte 3 - </w:t>
+      </w:r>
+      <w:hyperlink r:id="rId39">
+        <w:r>
+          <w:rPr>
+            <w:rFonts w:ascii="Century Gothic" w:cs="Century Gothic" w:eastAsia="Century Gothic" w:hAnsi="Century Gothic"/>
+            <w:b w:val="1"/>
+            <w:color w:val="1155cc"/>
+            <w:sz w:val="18"/>
+            <w:szCs w:val="18"/>
+            <w:u w:val="single"/>
+            <w:rtl w:val="0"/>
+          </w:rPr>
+          <w:t xml:space="preserve">Como resolver problemas computacionais</w:t>
+        </w:r>
+      </w:hyperlink>
+      <w:r>
+        <w:rPr>
+          <w:rFonts w:ascii="Century Gothic" w:cs="Century Gothic" w:eastAsia="Century Gothic" w:hAnsi="Century Gothic"/>
+          <w:b w:val="1"/>
+          <w:sz w:val="18"/>
+          <w:szCs w:val="18"/>
+          <w:rtl w:val="0"/>
+        </w:rPr>
+        <w:t xml:space="preserve"> - </w:t>
+      </w:r>
+      <w:hyperlink r:id="rId40">
+        <w:r>
+          <w:rPr>
+            <w:rFonts w:ascii="Century Gothic" w:cs="Century Gothic" w:eastAsia="Century Gothic" w:hAnsi="Century Gothic"/>
+            <w:b w:val="1"/>
+            <w:color w:val="1155cc"/>
+            <w:sz w:val="18"/>
+            <w:szCs w:val="18"/>
+            <w:u w:val="single"/>
+            <w:rtl w:val="0"/>
+          </w:rPr>
+          <w:t xml:space="preserve">Video</w:t>
+        </w:r>
+      </w:hyperlink>
+      <w:r>
+        <w:rPr>
+          <w:rtl w:val="0"/>
+        </w:rPr>
+      </w:r>
+    </w:p>
+    <w:p>
+      <w:pPr>
+        <w:jc w:val="both"/>
+        <w:rPr>
+          <w:rFonts w:ascii="Century Gothic" w:cs="Century Gothic" w:eastAsia="Century Gothic" w:hAnsi="Century Gothic"/>
+          <w:sz w:val="18"/>
+          <w:szCs w:val="18"/>
+        </w:rPr>
+      </w:pPr>
+      <w:r>
+        <w:rPr>
+          <w:rtl w:val="0"/>
+        </w:rPr>
+      </w:r>
+    </w:p>
+    <w:p>
+      <w:pPr>
+        <w:jc w:val="both"/>
+        <w:rPr>
+          <w:rFonts w:ascii="Century Gothic" w:cs="Century Gothic" w:eastAsia="Century Gothic" w:hAnsi="Century Gothic"/>
+          <w:b w:val="1"/>
+          <w:sz w:val="18"/>
+          <w:szCs w:val="18"/>
+        </w:rPr>
+      </w:pPr>
+      <w:r>
+        <w:rPr>
+          <w:rFonts w:ascii="Century Gothic" w:cs="Century Gothic" w:eastAsia="Century Gothic" w:hAnsi="Century Gothic"/>
+          <w:b w:val="1"/>
+          <w:sz w:val="18"/>
+          <w:szCs w:val="18"/>
+          <w:rtl w:val="0"/>
+        </w:rPr>
+        <w:t xml:space="preserve">Resumo</w:t>
+      </w:r>
+    </w:p>
+    <w:p>
+      <w:pPr>
+        <w:jc w:val="both"/>
+        <w:rPr>
+          <w:rFonts w:ascii="Century Gothic" w:cs="Century Gothic" w:eastAsia="Century Gothic" w:hAnsi="Century Gothic"/>
+          <w:sz w:val="18"/>
+          <w:szCs w:val="18"/>
+        </w:rPr>
+      </w:pPr>
+      <w:r>
+        <w:rPr>
+          <w:rFonts w:ascii="Century Gothic" w:cs="Century Gothic" w:eastAsia="Century Gothic" w:hAnsi="Century Gothic"/>
+          <w:sz w:val="18"/>
+          <w:szCs w:val="18"/>
+          <w:rtl w:val="0"/>
+        </w:rPr>
+        <w:t xml:space="preserve">Neste texto estão expostas considerações sobre uma técnica simplificada para resolver problemas computacionais salientando os principais pontos: Entendimento, Projeto, Implementação e Testes. Para cada um desses pontos são expostos seus conceitos e exemplificados com vários casos.</w:t>
+      </w:r>
+    </w:p>
+    <w:p>
+      <w:pPr>
+        <w:jc w:val="both"/>
+        <w:rPr>
+          <w:rFonts w:ascii="Century Gothic" w:cs="Century Gothic" w:eastAsia="Century Gothic" w:hAnsi="Century Gothic"/>
+          <w:sz w:val="18"/>
+          <w:szCs w:val="18"/>
+        </w:rPr>
+      </w:pPr>
+      <w:r>
+        <w:rPr>
+          <w:rtl w:val="0"/>
+        </w:rPr>
+      </w:r>
+    </w:p>
+    <w:p>
+      <w:pPr>
+        <w:jc w:val="both"/>
+        <w:rPr>
+          <w:rFonts w:ascii="Century Gothic" w:cs="Century Gothic" w:eastAsia="Century Gothic" w:hAnsi="Century Gothic"/>
+          <w:b w:val="1"/>
+          <w:sz w:val="18"/>
+          <w:szCs w:val="18"/>
+        </w:rPr>
+      </w:pPr>
+      <w:r>
+        <w:rPr>
+          <w:rFonts w:ascii="Century Gothic" w:cs="Century Gothic" w:eastAsia="Century Gothic" w:hAnsi="Century Gothic"/>
+          <w:b w:val="1"/>
+          <w:sz w:val="18"/>
+          <w:szCs w:val="18"/>
+          <w:rtl w:val="0"/>
+        </w:rPr>
+        <w:t xml:space="preserve">O processo de Resolução de Problemas Computacionais</w:t>
+      </w:r>
+    </w:p>
+    <w:p>
+      <w:pPr>
+        <w:jc w:val="both"/>
+        <w:rPr>
+          <w:rFonts w:ascii="Century Gothic" w:cs="Century Gothic" w:eastAsia="Century Gothic" w:hAnsi="Century Gothic"/>
+          <w:sz w:val="18"/>
+          <w:szCs w:val="18"/>
+        </w:rPr>
+      </w:pPr>
+      <w:r>
+        <w:rPr>
+          <w:rFonts w:ascii="Century Gothic" w:cs="Century Gothic" w:eastAsia="Century Gothic" w:hAnsi="Century Gothic"/>
+          <w:sz w:val="18"/>
+          <w:szCs w:val="18"/>
+          <w:rtl w:val="0"/>
+        </w:rPr>
+        <w:t xml:space="preserve">Muitos acreditam que para desenvolver um programa basta programar em alguma linguagem. Na verdade, a programação ou construção do programa é apenas uma das etapas desse processo. Antes de um programa ser construído existem passos importantíssimos que se não forem feitos podem levar a um grande prejuízo em termos de tempo e investimentos. Antes da construção precisamos pensar no projeto do programa e antes do projeto precisamos deixar bem claro o que precisa ser feito. Após o programa ser escrito, ele precisa ser testado para verificar o que atende ao que foi proposto. (DIERBACH, 2012)</w:t>
+      </w:r>
+    </w:p>
+    <w:p>
+      <w:pPr>
+        <w:jc w:val="both"/>
+        <w:rPr>
+          <w:rFonts w:ascii="Century Gothic" w:cs="Century Gothic" w:eastAsia="Century Gothic" w:hAnsi="Century Gothic"/>
+          <w:sz w:val="18"/>
+          <w:szCs w:val="18"/>
+        </w:rPr>
+      </w:pPr>
+      <w:r>
+        <w:rPr>
+          <w:rtl w:val="0"/>
+        </w:rPr>
+      </w:r>
+    </w:p>
+    <w:p>
+      <w:pPr>
+        <w:jc w:val="both"/>
+        <w:rPr>
+          <w:rFonts w:ascii="Century Gothic" w:cs="Century Gothic" w:eastAsia="Century Gothic" w:hAnsi="Century Gothic"/>
+          <w:b w:val="1"/>
+          <w:sz w:val="18"/>
+          <w:szCs w:val="18"/>
+        </w:rPr>
+      </w:pPr>
+      <w:r>
+        <w:rPr>
+          <w:rFonts w:ascii="Century Gothic" w:cs="Century Gothic" w:eastAsia="Century Gothic" w:hAnsi="Century Gothic"/>
+          <w:b w:val="1"/>
+          <w:sz w:val="18"/>
+          <w:szCs w:val="18"/>
+          <w:rtl w:val="0"/>
+        </w:rPr>
+        <w:t xml:space="preserve">As Etapas da Resolução de Problemas Computacionais</w:t>
+      </w:r>
+    </w:p>
+    <w:p>
+      <w:pPr>
+        <w:jc w:val="both"/>
+        <w:rPr>
+          <w:rFonts w:ascii="Century Gothic" w:cs="Century Gothic" w:eastAsia="Century Gothic" w:hAnsi="Century Gothic"/>
+          <w:sz w:val="18"/>
+          <w:szCs w:val="18"/>
+        </w:rPr>
+      </w:pPr>
+      <w:r>
+        <w:rPr>
+          <w:rFonts w:ascii="Century Gothic" w:cs="Century Gothic" w:eastAsia="Century Gothic" w:hAnsi="Century Gothic"/>
+          <w:sz w:val="18"/>
+          <w:szCs w:val="18"/>
+          <w:rtl w:val="0"/>
+        </w:rPr>
+        <w:t xml:space="preserve">Podemos dividir em quatro as etapas Técnica de Solução de Problemas Computacionais:</w:t>
+      </w:r>
+    </w:p>
+    <w:p>
+      <w:pPr>
+        <w:jc w:val="both"/>
+        <w:rPr>
+          <w:rFonts w:ascii="Century Gothic" w:cs="Century Gothic" w:eastAsia="Century Gothic" w:hAnsi="Century Gothic"/>
+          <w:sz w:val="18"/>
+          <w:szCs w:val="18"/>
+        </w:rPr>
+      </w:pPr>
+      <w:r>
+        <w:rPr>
+          <w:rtl w:val="0"/>
+        </w:rPr>
+      </w:r>
+    </w:p>
+    <w:p>
+      <w:pPr>
+        <w:jc w:val="both"/>
+        <w:rPr>
+          <w:rFonts w:ascii="Century Gothic" w:cs="Century Gothic" w:eastAsia="Century Gothic" w:hAnsi="Century Gothic"/>
+          <w:sz w:val="18"/>
+          <w:szCs w:val="18"/>
+        </w:rPr>
+      </w:pPr>
+      <w:r>
+        <w:rPr>
+          <w:rFonts w:ascii="Century Gothic" w:cs="Century Gothic" w:eastAsia="Century Gothic" w:hAnsi="Century Gothic"/>
+          <w:sz w:val="18"/>
+          <w:szCs w:val="18"/>
+          <w:rtl w:val="0"/>
+        </w:rPr>
+        <w:t xml:space="preserve">1 - Análise e Entendimento</w:t>
+      </w:r>
+    </w:p>
+    <w:p>
+      <w:pPr>
+        <w:jc w:val="both"/>
+        <w:rPr>
+          <w:rFonts w:ascii="Century Gothic" w:cs="Century Gothic" w:eastAsia="Century Gothic" w:hAnsi="Century Gothic"/>
+          <w:sz w:val="18"/>
+          <w:szCs w:val="18"/>
+        </w:rPr>
+      </w:pPr>
+      <w:r>
+        <w:rPr>
+          <w:rFonts w:ascii="Century Gothic" w:cs="Century Gothic" w:eastAsia="Century Gothic" w:hAnsi="Century Gothic"/>
+          <w:sz w:val="18"/>
+          <w:szCs w:val="18"/>
+          <w:rtl w:val="0"/>
+        </w:rPr>
+        <w:t xml:space="preserve">2 - Projeto</w:t>
+      </w:r>
+    </w:p>
+    <w:p>
+      <w:pPr>
+        <w:jc w:val="both"/>
+        <w:rPr>
+          <w:rFonts w:ascii="Century Gothic" w:cs="Century Gothic" w:eastAsia="Century Gothic" w:hAnsi="Century Gothic"/>
+          <w:sz w:val="18"/>
+          <w:szCs w:val="18"/>
+        </w:rPr>
+      </w:pPr>
+      <w:r>
+        <w:rPr>
+          <w:rFonts w:ascii="Century Gothic" w:cs="Century Gothic" w:eastAsia="Century Gothic" w:hAnsi="Century Gothic"/>
+          <w:sz w:val="18"/>
+          <w:szCs w:val="18"/>
+          <w:rtl w:val="0"/>
+        </w:rPr>
+        <w:t xml:space="preserve">3 - Construção ou Implementação</w:t>
+      </w:r>
+    </w:p>
+    <w:p>
+      <w:pPr>
+        <w:jc w:val="both"/>
+        <w:rPr>
+          <w:rFonts w:ascii="Century Gothic" w:cs="Century Gothic" w:eastAsia="Century Gothic" w:hAnsi="Century Gothic"/>
+          <w:sz w:val="18"/>
+          <w:szCs w:val="18"/>
+        </w:rPr>
+      </w:pPr>
+      <w:r>
+        <w:rPr>
+          <w:rFonts w:ascii="Century Gothic" w:cs="Century Gothic" w:eastAsia="Century Gothic" w:hAnsi="Century Gothic"/>
+          <w:sz w:val="18"/>
+          <w:szCs w:val="18"/>
+          <w:rtl w:val="0"/>
+        </w:rPr>
+        <w:t xml:space="preserve">4 - Testes</w:t>
+      </w:r>
+    </w:p>
+    <w:p>
+      <w:pPr>
+        <w:jc w:val="both"/>
+        <w:rPr>
+          <w:rFonts w:ascii="Century Gothic" w:cs="Century Gothic" w:eastAsia="Century Gothic" w:hAnsi="Century Gothic"/>
+          <w:sz w:val="18"/>
+          <w:szCs w:val="18"/>
+        </w:rPr>
+      </w:pPr>
+      <w:r>
+        <w:rPr>
+          <w:rtl w:val="0"/>
+        </w:rPr>
+      </w:r>
+    </w:p>
+    <w:p>
+      <w:pPr>
+        <w:jc w:val="both"/>
+        <w:rPr>
+          <w:rFonts w:ascii="Century Gothic" w:cs="Century Gothic" w:eastAsia="Century Gothic" w:hAnsi="Century Gothic"/>
+          <w:b w:val="1"/>
+          <w:sz w:val="18"/>
+          <w:szCs w:val="18"/>
+        </w:rPr>
+      </w:pPr>
+      <w:r>
+        <w:rPr>
+          <w:rFonts w:ascii="Century Gothic" w:cs="Century Gothic" w:eastAsia="Century Gothic" w:hAnsi="Century Gothic"/>
+          <w:b w:val="1"/>
+          <w:sz w:val="18"/>
+          <w:szCs w:val="18"/>
+          <w:rtl w:val="0"/>
+        </w:rPr>
+        <w:t xml:space="preserve">Análise e Entendimento</w:t>
+      </w:r>
+    </w:p>
+    <w:p>
+      <w:pPr>
+        <w:jc w:val="both"/>
+        <w:rPr>
+          <w:rFonts w:ascii="Century Gothic" w:cs="Century Gothic" w:eastAsia="Century Gothic" w:hAnsi="Century Gothic"/>
+          <w:sz w:val="18"/>
+          <w:szCs w:val="18"/>
+        </w:rPr>
+      </w:pPr>
+      <w:r>
+        <w:rPr>
+          <w:rFonts w:ascii="Century Gothic" w:cs="Century Gothic" w:eastAsia="Century Gothic" w:hAnsi="Century Gothic"/>
+          <w:sz w:val="18"/>
+          <w:szCs w:val="18"/>
+          <w:rtl w:val="0"/>
+        </w:rPr>
+        <w:t xml:space="preserve">Esta é a etapa mais importante. Aqui definimos claramente o que deve ser feito, onde devemos chegar, qual o objetivo do programa.</w:t>
+      </w:r>
+    </w:p>
+    <w:p>
+      <w:pPr>
+        <w:jc w:val="both"/>
+        <w:rPr>
+          <w:rFonts w:ascii="Century Gothic" w:cs="Century Gothic" w:eastAsia="Century Gothic" w:hAnsi="Century Gothic"/>
+          <w:sz w:val="18"/>
+          <w:szCs w:val="18"/>
+        </w:rPr>
+      </w:pPr>
+      <w:r>
+        <w:rPr>
+          <w:rtl w:val="0"/>
+        </w:rPr>
+      </w:r>
+    </w:p>
+    <w:p>
+      <w:pPr>
+        <w:jc w:val="both"/>
+        <w:rPr>
+          <w:rFonts w:ascii="Century Gothic" w:cs="Century Gothic" w:eastAsia="Century Gothic" w:hAnsi="Century Gothic"/>
+          <w:sz w:val="18"/>
+          <w:szCs w:val="18"/>
+        </w:rPr>
+      </w:pPr>
+      <w:r>
+        <w:rPr>
+          <w:rFonts w:ascii="Century Gothic" w:cs="Century Gothic" w:eastAsia="Century Gothic" w:hAnsi="Century Gothic"/>
+          <w:sz w:val="18"/>
+          <w:szCs w:val="18"/>
+          <w:rtl w:val="0"/>
+        </w:rPr>
+        <w:t xml:space="preserve">Para exemplificar as Etapas, vamos utilizar o seguinte problema:</w:t>
+      </w:r>
+    </w:p>
+    <w:p>
+      <w:pPr>
+        <w:jc w:val="both"/>
+        <w:rPr>
+          <w:rFonts w:ascii="Century Gothic" w:cs="Century Gothic" w:eastAsia="Century Gothic" w:hAnsi="Century Gothic"/>
+          <w:sz w:val="18"/>
+          <w:szCs w:val="18"/>
+        </w:rPr>
+      </w:pPr>
+      <w:r>
+        <w:rPr>
+          <w:rtl w:val="0"/>
+        </w:rPr>
+      </w:r>
+    </w:p>
+    <w:p>
+      <w:pPr>
+        <w:jc w:val="both"/>
+        <w:rPr>
+          <w:rFonts w:ascii="Century Gothic" w:cs="Century Gothic" w:eastAsia="Century Gothic" w:hAnsi="Century Gothic"/>
+          <w:sz w:val="18"/>
+          <w:szCs w:val="18"/>
+        </w:rPr>
+      </w:pPr>
+      <w:r>
+        <w:rPr>
+          <w:rFonts w:ascii="Century Gothic" w:cs="Century Gothic" w:eastAsia="Century Gothic" w:hAnsi="Century Gothic"/>
+          <w:sz w:val="18"/>
+          <w:szCs w:val="18"/>
+          <w:rtl w:val="0"/>
+        </w:rPr>
+        <w:t xml:space="preserve">Desenhar um fluxograma que receba dois números, calcule e exiba a soma desses números.</w:t>
+      </w:r>
+    </w:p>
+    <w:p>
+      <w:pPr>
+        <w:jc w:val="both"/>
+        <w:rPr>
+          <w:rFonts w:ascii="Century Gothic" w:cs="Century Gothic" w:eastAsia="Century Gothic" w:hAnsi="Century Gothic"/>
+          <w:sz w:val="18"/>
+          <w:szCs w:val="18"/>
+        </w:rPr>
+      </w:pPr>
+      <w:r>
+        <w:rPr>
+          <w:rtl w:val="0"/>
+        </w:rPr>
+      </w:r>
+    </w:p>
+    <w:p>
+      <w:pPr>
+        <w:jc w:val="both"/>
+        <w:rPr>
+          <w:rFonts w:ascii="Century Gothic" w:cs="Century Gothic" w:eastAsia="Century Gothic" w:hAnsi="Century Gothic"/>
+          <w:sz w:val="18"/>
+          <w:szCs w:val="18"/>
+        </w:rPr>
+      </w:pPr>
+      <w:r>
+        <w:rPr>
+          <w:rFonts w:ascii="Century Gothic" w:cs="Century Gothic" w:eastAsia="Century Gothic" w:hAnsi="Century Gothic"/>
+          <w:sz w:val="18"/>
+          <w:szCs w:val="18"/>
+          <w:rtl w:val="0"/>
+        </w:rPr>
+        <w:t xml:space="preserve">Perceba que muitas vezes nos deparamos com um problema incompleto ou mal definido. A primeira e mais importante questão no entendimento é com relação ao objetivo do problema. Está claro o objetivo desse problema? No final das contas, qual a necessidade que esse programa deverá atender?</w:t>
+      </w:r>
+    </w:p>
+    <w:p>
+      <w:pPr>
+        <w:jc w:val="both"/>
+        <w:rPr>
+          <w:rFonts w:ascii="Century Gothic" w:cs="Century Gothic" w:eastAsia="Century Gothic" w:hAnsi="Century Gothic"/>
+          <w:sz w:val="18"/>
+          <w:szCs w:val="18"/>
+        </w:rPr>
+      </w:pPr>
+      <w:r>
+        <w:rPr>
+          <w:rtl w:val="0"/>
+        </w:rPr>
+      </w:r>
+    </w:p>
+    <w:p>
+      <w:pPr>
+        <w:jc w:val="both"/>
+        <w:rPr>
+          <w:rFonts w:ascii="Century Gothic" w:cs="Century Gothic" w:eastAsia="Century Gothic" w:hAnsi="Century Gothic"/>
+          <w:sz w:val="18"/>
+          <w:szCs w:val="18"/>
+        </w:rPr>
+      </w:pPr>
+      <w:r>
+        <w:rPr>
+          <w:rFonts w:ascii="Century Gothic" w:cs="Century Gothic" w:eastAsia="Century Gothic" w:hAnsi="Century Gothic"/>
+          <w:sz w:val="18"/>
+          <w:szCs w:val="18"/>
+          <w:rtl w:val="0"/>
+        </w:rPr>
+        <w:t xml:space="preserve">Para deixar mais claro o entendimento vamos modelar o processo envolvido nesse caso separando as saídas, as entradas e o processamento:</w:t>
+      </w:r>
+    </w:p>
+    <w:p>
+      <w:pPr>
+        <w:jc w:val="both"/>
+        <w:rPr>
+          <w:rFonts w:ascii="Century Gothic" w:cs="Century Gothic" w:eastAsia="Century Gothic" w:hAnsi="Century Gothic"/>
+          <w:sz w:val="18"/>
+          <w:szCs w:val="18"/>
+        </w:rPr>
+      </w:pPr>
+      <w:r>
+        <w:rPr>
+          <w:rtl w:val="0"/>
+        </w:rPr>
+      </w:r>
+    </w:p>
+    <w:p>
+      <w:pPr>
+        <w:jc w:val="both"/>
+        <w:rPr>
+          <w:rFonts w:ascii="Century Gothic" w:cs="Century Gothic" w:eastAsia="Century Gothic" w:hAnsi="Century Gothic"/>
+          <w:sz w:val="18"/>
+          <w:szCs w:val="18"/>
+        </w:rPr>
+      </w:pPr>
+      <w:r>
+        <w:rPr>
+          <w:rFonts w:ascii="Century Gothic" w:cs="Century Gothic" w:eastAsia="Century Gothic" w:hAnsi="Century Gothic"/>
+          <w:b w:val="1"/>
+          <w:sz w:val="18"/>
+          <w:szCs w:val="18"/>
+          <w:rtl w:val="0"/>
+        </w:rPr>
+        <w:t xml:space="preserve">Saídas: </w:t>
+      </w:r>
+      <w:r>
+        <w:rPr>
+          <w:rFonts w:ascii="Century Gothic" w:cs="Century Gothic" w:eastAsia="Century Gothic" w:hAnsi="Century Gothic"/>
+          <w:sz w:val="18"/>
+          <w:szCs w:val="18"/>
+          <w:rtl w:val="0"/>
+        </w:rPr>
+        <w:t xml:space="preserve">a soma de dois números. Essa é a informação mais importante. É o nosso objetivo. Uma dica para ajudar a encontrar essa informação, é procurar no texto palavras que tenham a ideia de saída como: exibir, apresentar, mostrar, etc.</w:t>
+      </w:r>
+    </w:p>
+    <w:p>
+      <w:pPr>
+        <w:jc w:val="both"/>
+        <w:rPr>
+          <w:rFonts w:ascii="Century Gothic" w:cs="Century Gothic" w:eastAsia="Century Gothic" w:hAnsi="Century Gothic"/>
+          <w:sz w:val="18"/>
+          <w:szCs w:val="18"/>
+        </w:rPr>
+      </w:pPr>
+      <w:r>
+        <w:rPr>
+          <w:rtl w:val="0"/>
+        </w:rPr>
+      </w:r>
+    </w:p>
+    <w:p>
+      <w:pPr>
+        <w:jc w:val="both"/>
+        <w:rPr>
+          <w:rFonts w:ascii="Century Gothic" w:cs="Century Gothic" w:eastAsia="Century Gothic" w:hAnsi="Century Gothic"/>
+          <w:sz w:val="18"/>
+          <w:szCs w:val="18"/>
+        </w:rPr>
+      </w:pPr>
+      <w:r>
+        <w:rPr>
+          <w:rFonts w:ascii="Century Gothic" w:cs="Century Gothic" w:eastAsia="Century Gothic" w:hAnsi="Century Gothic"/>
+          <w:b w:val="1"/>
+          <w:sz w:val="18"/>
+          <w:szCs w:val="18"/>
+          <w:rtl w:val="0"/>
+        </w:rPr>
+        <w:t xml:space="preserve">Entradas:</w:t>
+      </w:r>
+      <w:r>
+        <w:rPr>
+          <w:rFonts w:ascii="Century Gothic" w:cs="Century Gothic" w:eastAsia="Century Gothic" w:hAnsi="Century Gothic"/>
+          <w:sz w:val="18"/>
+          <w:szCs w:val="18"/>
+          <w:rtl w:val="0"/>
+        </w:rPr>
+        <w:t xml:space="preserve"> dois números. São os dados que precisamos usar como matéria-prima para conseguir atingir nossa saída, nosso objetivo. Uma dica para ajudar a encontrar essa informação, é procurar no texto palavras que tenham a ideia de entrada como: receba, digite, dados, etc.</w:t>
+      </w:r>
+    </w:p>
+    <w:p>
+      <w:pPr>
+        <w:jc w:val="both"/>
+        <w:rPr>
+          <w:rFonts w:ascii="Century Gothic" w:cs="Century Gothic" w:eastAsia="Century Gothic" w:hAnsi="Century Gothic"/>
+          <w:b w:val="1"/>
+          <w:sz w:val="18"/>
+          <w:szCs w:val="18"/>
+        </w:rPr>
+      </w:pPr>
+      <w:r>
+        <w:rPr>
+          <w:rtl w:val="0"/>
+        </w:rPr>
+      </w:r>
+    </w:p>
+    <w:p>
+      <w:pPr>
+        <w:jc w:val="both"/>
+        <w:rPr>
+          <w:rFonts w:ascii="Century Gothic" w:cs="Century Gothic" w:eastAsia="Century Gothic" w:hAnsi="Century Gothic"/>
+          <w:sz w:val="18"/>
+          <w:szCs w:val="18"/>
+        </w:rPr>
+      </w:pPr>
+      <w:r>
+        <w:rPr>
+          <w:rFonts w:ascii="Century Gothic" w:cs="Century Gothic" w:eastAsia="Century Gothic" w:hAnsi="Century Gothic"/>
+          <w:b w:val="1"/>
+          <w:sz w:val="18"/>
+          <w:szCs w:val="18"/>
+          <w:rtl w:val="0"/>
+        </w:rPr>
+        <w:t xml:space="preserve">Processamento: </w:t>
+      </w:r>
+      <w:r>
+        <w:rPr>
+          <w:rFonts w:ascii="Century Gothic" w:cs="Century Gothic" w:eastAsia="Century Gothic" w:hAnsi="Century Gothic"/>
+          <w:sz w:val="18"/>
+          <w:szCs w:val="18"/>
+          <w:rtl w:val="0"/>
+        </w:rPr>
+        <w:t xml:space="preserve">calcule a soma. O processamento é o que temos que fazer com as entradas para produzir as saídas. Uma dica para ajudar a encontrar essa informação, é procurar no texto verbos de ação envolvendo as entradas e saídas como: calcular, resultar, somar (aqui entra qualquer verbo que indica cálculo ou processamento), etc.</w:t>
+      </w:r>
+    </w:p>
+    <w:p>
+      <w:pPr>
+        <w:jc w:val="both"/>
+        <w:rPr>
+          <w:rFonts w:ascii="Century Gothic" w:cs="Century Gothic" w:eastAsia="Century Gothic" w:hAnsi="Century Gothic"/>
+          <w:sz w:val="18"/>
+          <w:szCs w:val="18"/>
+        </w:rPr>
+      </w:pPr>
+      <w:r>
+        <w:rPr>
+          <w:rtl w:val="0"/>
+        </w:rPr>
+      </w:r>
+    </w:p>
+    <w:p>
+      <w:pPr>
+        <w:jc w:val="both"/>
+        <w:rPr>
+          <w:rFonts w:ascii="Century Gothic" w:cs="Century Gothic" w:eastAsia="Century Gothic" w:hAnsi="Century Gothic"/>
+          <w:b w:val="1"/>
+          <w:sz w:val="18"/>
+          <w:szCs w:val="18"/>
+        </w:rPr>
+      </w:pPr>
+      <w:r>
+        <w:rPr>
+          <w:rFonts w:ascii="Century Gothic" w:cs="Century Gothic" w:eastAsia="Century Gothic" w:hAnsi="Century Gothic"/>
+          <w:b w:val="1"/>
+          <w:sz w:val="18"/>
+          <w:szCs w:val="18"/>
+          <w:rtl w:val="0"/>
+        </w:rPr>
+        <w:t xml:space="preserve">Projeto</w:t>
+      </w:r>
+    </w:p>
+    <w:p>
+      <w:pPr>
+        <w:jc w:val="both"/>
+        <w:rPr>
+          <w:rFonts w:ascii="Century Gothic" w:cs="Century Gothic" w:eastAsia="Century Gothic" w:hAnsi="Century Gothic"/>
+          <w:sz w:val="18"/>
+          <w:szCs w:val="18"/>
+        </w:rPr>
+      </w:pPr>
+      <w:r>
+        <w:rPr>
+          <w:rFonts w:ascii="Century Gothic" w:cs="Century Gothic" w:eastAsia="Century Gothic" w:hAnsi="Century Gothic"/>
+          <w:sz w:val="18"/>
+          <w:szCs w:val="18"/>
+          <w:rtl w:val="0"/>
+        </w:rPr>
+        <w:t xml:space="preserve">Nesta etapa, devemos achar uma estratégia de solução de maneira a conseguir efetuar o processamento. Estamos procurando aqui um algoritmo que consiga transformar as entradas nas saídas desejadas. Devemos lembrar que um algoritmo além de envolver processos, passo-a-passo de uma solução também pode envolver uma determinada forma de armazenar os dados para conseguir efetuar o passo-a-passo. No nosso exemplo, esse algoritmo é uma simples soma.</w:t>
+      </w:r>
+    </w:p>
+    <w:p>
+      <w:pPr>
+        <w:jc w:val="both"/>
+        <w:rPr>
+          <w:rFonts w:ascii="Century Gothic" w:cs="Century Gothic" w:eastAsia="Century Gothic" w:hAnsi="Century Gothic"/>
+          <w:sz w:val="18"/>
+          <w:szCs w:val="18"/>
+        </w:rPr>
+      </w:pPr>
+      <w:r>
+        <w:rPr>
+          <w:rtl w:val="0"/>
+        </w:rPr>
+      </w:r>
+    </w:p>
+    <w:p>
+      <w:pPr>
+        <w:jc w:val="both"/>
+        <w:rPr>
+          <w:rFonts w:ascii="Century Gothic" w:cs="Century Gothic" w:eastAsia="Century Gothic" w:hAnsi="Century Gothic"/>
+          <w:b w:val="1"/>
+          <w:sz w:val="18"/>
+          <w:szCs w:val="18"/>
+        </w:rPr>
+      </w:pPr>
+      <w:r>
+        <w:rPr>
+          <w:rFonts w:ascii="Century Gothic" w:cs="Century Gothic" w:eastAsia="Century Gothic" w:hAnsi="Century Gothic"/>
+          <w:b w:val="1"/>
+          <w:sz w:val="18"/>
+          <w:szCs w:val="18"/>
+          <w:rtl w:val="0"/>
+        </w:rPr>
+        <w:t xml:space="preserve">Implementação ou Construção</w:t>
+      </w:r>
+    </w:p>
+    <w:p>
+      <w:pPr>
+        <w:jc w:val="both"/>
+        <w:rPr>
+          <w:rFonts w:ascii="Century Gothic" w:cs="Century Gothic" w:eastAsia="Century Gothic" w:hAnsi="Century Gothic"/>
+          <w:sz w:val="18"/>
+          <w:szCs w:val="18"/>
+        </w:rPr>
+      </w:pPr>
+      <w:r>
+        <w:rPr>
+          <w:rFonts w:ascii="Century Gothic" w:cs="Century Gothic" w:eastAsia="Century Gothic" w:hAnsi="Century Gothic"/>
+          <w:sz w:val="18"/>
+          <w:szCs w:val="18"/>
+          <w:rtl w:val="0"/>
+        </w:rPr>
+        <w:t xml:space="preserve">Nesta etapa devemos definir qual ferramenta/linguagem será usada para a construção do algoritmo definido na etapa de projeto. Aqui aplicamos as ferramentas necessárias de lógica de programação para implementar o algoritmo. Essa é a etapa comumente conhecida como “programar”. No nosso exemplo, utilizaremos o fluxograma:</w:t>
+      </w:r>
+    </w:p>
+    <w:p>
+      <w:pPr>
+        <w:jc w:val="center"/>
+        <w:rPr>
+          <w:rFonts w:ascii="Century Gothic" w:cs="Century Gothic" w:eastAsia="Century Gothic" w:hAnsi="Century Gothic"/>
+          <w:sz w:val="18"/>
+          <w:szCs w:val="18"/>
+        </w:rPr>
+      </w:pPr>
+      <w:r>
+        <w:rPr>
+          <w:rFonts w:ascii="Century Gothic" w:cs="Century Gothic" w:eastAsia="Century Gothic" w:hAnsi="Century Gothic"/>
+          <w:sz w:val="18"/>
+          <w:szCs w:val="18"/>
+        </w:rPr>
+        <w:drawing>
+          <wp:inline distB="114300" distT="114300" distL="114300" distR="114300">
+            <wp:extent cx="765824" cy="2586990"/>
+            <wp:effectExtent b="0" l="0" r="0" t="0"/>
+            <wp:docPr id="11" name="image5.png"/>
+            <a:graphic>
+              <a:graphicData uri="http://schemas.openxmlformats.org/drawingml/2006/picture">
+                <pic:pic>
+                  <pic:nvPicPr>
+                    <pic:cNvPr id="0" name="image5.png"/>
+                    <pic:cNvPicPr preferRelativeResize="0"/>
+                  </pic:nvPicPr>
+                  <pic:blipFill>
+                    <a:blip r:embed="rId41"/>
+                    <a:srcRect b="0" l="0" r="0" t="0"/>
+                    <a:stretch>
+                      <a:fillRect/>
+                    </a:stretch>
+                  </pic:blipFill>
+                  <pic:spPr>
+                    <a:xfrm>
+                      <a:off x="0" y="0"/>
+                      <a:ext cx="765824" cy="2586990"/>
+                    </a:xfrm>
+                    <a:prstGeom prst="rect"/>
+                    <a:ln/>
+                  </pic:spPr>
+                </pic:pic>
+              </a:graphicData>
+            </a:graphic>
+          </wp:inline>
+        </w:drawing>
+      </w:r>
+      <w:r>
+        <w:rPr>
+          <w:rtl w:val="0"/>
+        </w:rPr>
+      </w:r>
+    </w:p>
+    <w:p>
+      <w:pPr>
+        <w:jc w:val="both"/>
+        <w:rPr>
+          <w:rFonts w:ascii="Century Gothic" w:cs="Century Gothic" w:eastAsia="Century Gothic" w:hAnsi="Century Gothic"/>
+          <w:sz w:val="18"/>
+          <w:szCs w:val="18"/>
+        </w:rPr>
+      </w:pPr>
+      <w:r>
+        <w:rPr>
+          <w:rFonts w:ascii="Century Gothic" w:cs="Century Gothic" w:eastAsia="Century Gothic" w:hAnsi="Century Gothic"/>
+          <w:sz w:val="18"/>
+          <w:szCs w:val="18"/>
+          <w:rtl w:val="0"/>
+        </w:rPr>
+        <w:t xml:space="preserve">Perceba que a utilização de um fluxograma permite que posteriormente ele possa ser convertido para qualquer linguagem que se queira. O Fluxograma carrega com ele toda a inteligência do entendimento e projeto de software.</w:t>
+      </w:r>
+    </w:p>
+    <w:p>
+      <w:pPr>
+        <w:jc w:val="both"/>
+        <w:rPr>
+          <w:rFonts w:ascii="Century Gothic" w:cs="Century Gothic" w:eastAsia="Century Gothic" w:hAnsi="Century Gothic"/>
+          <w:sz w:val="18"/>
+          <w:szCs w:val="18"/>
+        </w:rPr>
+      </w:pPr>
+      <w:r>
+        <w:rPr>
+          <w:rtl w:val="0"/>
+        </w:rPr>
+      </w:r>
+    </w:p>
+    <w:p>
+      <w:pPr>
+        <w:jc w:val="both"/>
+        <w:rPr>
+          <w:rFonts w:ascii="Century Gothic" w:cs="Century Gothic" w:eastAsia="Century Gothic" w:hAnsi="Century Gothic"/>
+          <w:b w:val="1"/>
+          <w:sz w:val="18"/>
+          <w:szCs w:val="18"/>
+        </w:rPr>
+      </w:pPr>
+      <w:r>
+        <w:rPr>
+          <w:rFonts w:ascii="Century Gothic" w:cs="Century Gothic" w:eastAsia="Century Gothic" w:hAnsi="Century Gothic"/>
+          <w:b w:val="1"/>
+          <w:sz w:val="18"/>
+          <w:szCs w:val="18"/>
+          <w:rtl w:val="0"/>
+        </w:rPr>
+        <w:t xml:space="preserve">Testes</w:t>
+      </w:r>
+    </w:p>
+    <w:p>
+      <w:pPr>
+        <w:jc w:val="both"/>
+        <w:rPr>
+          <w:rFonts w:ascii="Century Gothic" w:cs="Century Gothic" w:eastAsia="Century Gothic" w:hAnsi="Century Gothic"/>
+          <w:sz w:val="18"/>
+          <w:szCs w:val="18"/>
+        </w:rPr>
+      </w:pPr>
+      <w:r>
+        <w:rPr>
+          <w:rFonts w:ascii="Century Gothic" w:cs="Century Gothic" w:eastAsia="Century Gothic" w:hAnsi="Century Gothic"/>
+          <w:sz w:val="18"/>
+          <w:szCs w:val="18"/>
+          <w:rtl w:val="0"/>
+        </w:rPr>
+        <w:t xml:space="preserve">Essa é uma etapa costumeiramente esquecida por muitos programadores. Não menos importante que as outras, essa etapa bem feita define a qualidade do programa. Tanto no quesito mais importante de atender ao que foi proposto atingindo seu objetivo com precisão, quanto na eficiência da maneira como foi construído. A disciplina de testes é muito abrangente, vamos mostrar aqui apenas algumas das muitas técnicas de elaboração de testes.</w:t>
+      </w:r>
+    </w:p>
+    <w:p>
+      <w:pPr>
+        <w:jc w:val="both"/>
+        <w:rPr>
+          <w:rFonts w:ascii="Century Gothic" w:cs="Century Gothic" w:eastAsia="Century Gothic" w:hAnsi="Century Gothic"/>
+          <w:sz w:val="18"/>
+          <w:szCs w:val="18"/>
+        </w:rPr>
+      </w:pPr>
+      <w:r>
+        <w:rPr>
+          <w:rtl w:val="0"/>
+        </w:rPr>
+      </w:r>
+    </w:p>
+    <w:p>
+      <w:pPr>
+        <w:jc w:val="both"/>
+        <w:rPr>
+          <w:rFonts w:ascii="Century Gothic" w:cs="Century Gothic" w:eastAsia="Century Gothic" w:hAnsi="Century Gothic"/>
+          <w:b w:val="1"/>
+          <w:sz w:val="18"/>
+          <w:szCs w:val="18"/>
+        </w:rPr>
+      </w:pPr>
+      <w:r>
+        <w:rPr>
+          <w:rFonts w:ascii="Century Gothic" w:cs="Century Gothic" w:eastAsia="Century Gothic" w:hAnsi="Century Gothic"/>
+          <w:b w:val="1"/>
+          <w:sz w:val="18"/>
+          <w:szCs w:val="18"/>
+          <w:rtl w:val="0"/>
+        </w:rPr>
+        <w:t xml:space="preserve">Como testar um programa</w:t>
+      </w:r>
+    </w:p>
+    <w:p>
+      <w:pPr>
+        <w:jc w:val="both"/>
+        <w:rPr>
+          <w:rFonts w:ascii="Century Gothic" w:cs="Century Gothic" w:eastAsia="Century Gothic" w:hAnsi="Century Gothic"/>
+          <w:b w:val="1"/>
+          <w:sz w:val="18"/>
+          <w:szCs w:val="18"/>
+        </w:rPr>
+      </w:pPr>
+      <w:r>
+        <w:rPr>
+          <w:rtl w:val="0"/>
+        </w:rPr>
+      </w:r>
+    </w:p>
+    <w:p>
+      <w:pPr>
+        <w:jc w:val="both"/>
+        <w:rPr>
+          <w:rFonts w:ascii="Century Gothic" w:cs="Century Gothic" w:eastAsia="Century Gothic" w:hAnsi="Century Gothic"/>
+          <w:b w:val="1"/>
+          <w:sz w:val="18"/>
+          <w:szCs w:val="18"/>
+        </w:rPr>
+      </w:pPr>
+      <w:r>
+        <w:rPr>
+          <w:rFonts w:ascii="Century Gothic" w:cs="Century Gothic" w:eastAsia="Century Gothic" w:hAnsi="Century Gothic"/>
+          <w:b w:val="1"/>
+          <w:sz w:val="18"/>
+          <w:szCs w:val="18"/>
+          <w:rtl w:val="0"/>
+        </w:rPr>
+        <w:t xml:space="preserve">Teste da caixa-preta</w:t>
+      </w:r>
+    </w:p>
+    <w:p>
+      <w:pPr>
+        <w:jc w:val="both"/>
+        <w:rPr>
+          <w:rFonts w:ascii="Century Gothic" w:cs="Century Gothic" w:eastAsia="Century Gothic" w:hAnsi="Century Gothic"/>
+          <w:sz w:val="18"/>
+          <w:szCs w:val="18"/>
+        </w:rPr>
+      </w:pPr>
+      <w:r>
+        <w:rPr>
+          <w:rFonts w:ascii="Century Gothic" w:cs="Century Gothic" w:eastAsia="Century Gothic" w:hAnsi="Century Gothic"/>
+          <w:sz w:val="18"/>
+          <w:szCs w:val="18"/>
+          <w:rtl w:val="0"/>
+        </w:rPr>
+        <w:t xml:space="preserve">Existem formas de testar a corretude de programas. Uma das formas é o teste de caixa-preta, cujos passos resumidamente são: </w:t>
+      </w:r>
+    </w:p>
+    <w:p>
+      <w:pPr>
+        <w:jc w:val="both"/>
+        <w:rPr>
+          <w:rFonts w:ascii="Century Gothic" w:cs="Century Gothic" w:eastAsia="Century Gothic" w:hAnsi="Century Gothic"/>
+          <w:sz w:val="18"/>
+          <w:szCs w:val="18"/>
+        </w:rPr>
+      </w:pPr>
+      <w:r>
+        <w:rPr>
+          <w:rtl w:val="0"/>
+        </w:rPr>
+      </w:r>
+    </w:p>
+    <w:p>
+      <w:pPr>
+        <w:jc w:val="both"/>
+        <w:rPr>
+          <w:rFonts w:ascii="Century Gothic" w:cs="Century Gothic" w:eastAsia="Century Gothic" w:hAnsi="Century Gothic"/>
+          <w:sz w:val="18"/>
+          <w:szCs w:val="18"/>
+        </w:rPr>
+      </w:pPr>
+      <w:r>
+        <w:rPr>
+          <w:rFonts w:ascii="Century Gothic" w:cs="Century Gothic" w:eastAsia="Century Gothic" w:hAnsi="Century Gothic"/>
+          <w:sz w:val="18"/>
+          <w:szCs w:val="18"/>
+          <w:rtl w:val="0"/>
+        </w:rPr>
+        <w:t xml:space="preserve">1 - Escolhe-se uma entrada cuja saída correta correspondente seja conhecida, sem precisar usar o programa que será testado; </w:t>
+      </w:r>
+    </w:p>
+    <w:p>
+      <w:pPr>
+        <w:jc w:val="both"/>
+        <w:rPr>
+          <w:rFonts w:ascii="Century Gothic" w:cs="Century Gothic" w:eastAsia="Century Gothic" w:hAnsi="Century Gothic"/>
+          <w:sz w:val="18"/>
+          <w:szCs w:val="18"/>
+        </w:rPr>
+      </w:pPr>
+      <w:r>
+        <w:rPr>
+          <w:rFonts w:ascii="Century Gothic" w:cs="Century Gothic" w:eastAsia="Century Gothic" w:hAnsi="Century Gothic"/>
+          <w:sz w:val="18"/>
+          <w:szCs w:val="18"/>
+          <w:rtl w:val="0"/>
+        </w:rPr>
+        <w:t xml:space="preserve">2 - Simula-se a execução do fluxograma usando a entrada escolhida (TESTE DE MESA);</w:t>
+      </w:r>
+    </w:p>
+    <w:p>
+      <w:pPr>
+        <w:jc w:val="both"/>
+        <w:rPr>
+          <w:rFonts w:ascii="Century Gothic" w:cs="Century Gothic" w:eastAsia="Century Gothic" w:hAnsi="Century Gothic"/>
+          <w:sz w:val="18"/>
+          <w:szCs w:val="18"/>
+        </w:rPr>
+      </w:pPr>
+      <w:r>
+        <w:rPr>
+          <w:rFonts w:ascii="Century Gothic" w:cs="Century Gothic" w:eastAsia="Century Gothic" w:hAnsi="Century Gothic"/>
+          <w:sz w:val="18"/>
+          <w:szCs w:val="18"/>
+          <w:rtl w:val="0"/>
+        </w:rPr>
+        <w:t xml:space="preserve">3 - Compara-se a saída simulada com aquela teórica inicialmente esperada; </w:t>
+      </w:r>
+    </w:p>
+    <w:p>
+      <w:pPr>
+        <w:jc w:val="both"/>
+        <w:rPr>
+          <w:rFonts w:ascii="Century Gothic" w:cs="Century Gothic" w:eastAsia="Century Gothic" w:hAnsi="Century Gothic"/>
+          <w:sz w:val="18"/>
+          <w:szCs w:val="18"/>
+        </w:rPr>
+      </w:pPr>
+      <w:r>
+        <w:rPr>
+          <w:rFonts w:ascii="Century Gothic" w:cs="Century Gothic" w:eastAsia="Century Gothic" w:hAnsi="Century Gothic"/>
+          <w:sz w:val="18"/>
+          <w:szCs w:val="18"/>
+          <w:rtl w:val="0"/>
+        </w:rPr>
+        <w:t xml:space="preserve">4 - Caso haja diferença entre a saída teórica e a saída real, muito provavelmente o programa está incorreto e necessita de correções. As devidas modificações são feitas e retorna-se ao passo (b);</w:t>
+      </w:r>
+    </w:p>
+    <w:p>
+      <w:pPr>
+        <w:jc w:val="both"/>
+        <w:rPr>
+          <w:rFonts w:ascii="Century Gothic" w:cs="Century Gothic" w:eastAsia="Century Gothic" w:hAnsi="Century Gothic"/>
+          <w:sz w:val="18"/>
+          <w:szCs w:val="18"/>
+        </w:rPr>
+      </w:pPr>
+      <w:r>
+        <w:rPr>
+          <w:rFonts w:ascii="Century Gothic" w:cs="Century Gothic" w:eastAsia="Century Gothic" w:hAnsi="Century Gothic"/>
+          <w:sz w:val="18"/>
+          <w:szCs w:val="18"/>
+          <w:rtl w:val="0"/>
+        </w:rPr>
+        <w:t xml:space="preserve">5 - Caso não existam divergências entre as saídas, opta-se por: (I) encerrar os testes ou (II) submeter o programa a outros casos de teste.</w:t>
+      </w:r>
+    </w:p>
+    <w:p>
+      <w:pPr>
+        <w:jc w:val="both"/>
+        <w:rPr>
+          <w:rFonts w:ascii="Century Gothic" w:cs="Century Gothic" w:eastAsia="Century Gothic" w:hAnsi="Century Gothic"/>
+          <w:sz w:val="18"/>
+          <w:szCs w:val="18"/>
+        </w:rPr>
+      </w:pPr>
+      <w:r>
+        <w:rPr>
+          <w:rtl w:val="0"/>
+        </w:rPr>
+      </w:r>
+    </w:p>
+    <w:p>
+      <w:pPr>
+        <w:jc w:val="both"/>
+        <w:rPr>
+          <w:rFonts w:ascii="Century Gothic" w:cs="Century Gothic" w:eastAsia="Century Gothic" w:hAnsi="Century Gothic"/>
+          <w:sz w:val="18"/>
+          <w:szCs w:val="18"/>
+        </w:rPr>
+      </w:pPr>
+      <w:r>
+        <w:rPr>
+          <w:rFonts w:ascii="Century Gothic" w:cs="Century Gothic" w:eastAsia="Century Gothic" w:hAnsi="Century Gothic"/>
+          <w:sz w:val="18"/>
+          <w:szCs w:val="18"/>
+          <w:rtl w:val="0"/>
+        </w:rPr>
+        <w:t xml:space="preserve">Note que testes de caixa-preta não consideram a estrutura interna do programa, ou seja, o algoritmo usado para construir o programa, assim como a linguagem de programação em que foi implementado, não importam.</w:t>
+      </w:r>
+    </w:p>
+    <w:p>
+      <w:pPr>
+        <w:jc w:val="center"/>
+        <w:rPr>
+          <w:rFonts w:ascii="Century Gothic" w:cs="Century Gothic" w:eastAsia="Century Gothic" w:hAnsi="Century Gothic"/>
+          <w:sz w:val="18"/>
+          <w:szCs w:val="18"/>
+        </w:rPr>
+      </w:pPr>
+      <w:r>
+        <w:rPr>
+          <w:rFonts w:ascii="Century Gothic" w:cs="Century Gothic" w:eastAsia="Century Gothic" w:hAnsi="Century Gothic"/>
+          <w:sz w:val="18"/>
+          <w:szCs w:val="18"/>
+        </w:rPr>
+        <w:drawing>
+          <wp:inline distB="114300" distT="114300" distL="114300" distR="114300">
+            <wp:extent cx="3358515" cy="2274691"/>
+            <wp:effectExtent b="0" l="0" r="0" t="0"/>
+            <wp:docPr id="28" name="image20.png"/>
+            <a:graphic>
+              <a:graphicData uri="http://schemas.openxmlformats.org/drawingml/2006/picture">
+                <pic:pic>
+                  <pic:nvPicPr>
+                    <pic:cNvPr id="0" name="image20.png"/>
+                    <pic:cNvPicPr preferRelativeResize="0"/>
+                  </pic:nvPicPr>
+                  <pic:blipFill>
+                    <a:blip r:embed="rId42"/>
+                    <a:srcRect b="0" l="0" r="0" t="0"/>
+                    <a:stretch>
+                      <a:fillRect/>
+                    </a:stretch>
+                  </pic:blipFill>
+                  <pic:spPr>
+                    <a:xfrm>
+                      <a:off x="0" y="0"/>
+                      <a:ext cx="3358515" cy="2274691"/>
+                    </a:xfrm>
+                    <a:prstGeom prst="rect"/>
+                    <a:ln/>
+                  </pic:spPr>
+                </pic:pic>
+              </a:graphicData>
+            </a:graphic>
+          </wp:inline>
+        </w:drawing>
+      </w:r>
+      <w:r>
+        <w:rPr>
+          <w:rtl w:val="0"/>
+        </w:rPr>
+      </w:r>
+    </w:p>
+    <w:p>
+      <w:pPr>
+        <w:jc w:val="both"/>
+        <w:rPr>
+          <w:rFonts w:ascii="Century Gothic" w:cs="Century Gothic" w:eastAsia="Century Gothic" w:hAnsi="Century Gothic"/>
+          <w:sz w:val="18"/>
+          <w:szCs w:val="18"/>
+        </w:rPr>
+      </w:pPr>
+      <w:r>
+        <w:rPr>
+          <w:rtl w:val="0"/>
+        </w:rPr>
+      </w:r>
+    </w:p>
+    <w:p>
+      <w:pPr>
+        <w:jc w:val="both"/>
+        <w:rPr>
+          <w:rFonts w:ascii="Century Gothic" w:cs="Century Gothic" w:eastAsia="Century Gothic" w:hAnsi="Century Gothic"/>
+          <w:sz w:val="18"/>
+          <w:szCs w:val="18"/>
+        </w:rPr>
+      </w:pPr>
+      <w:r>
+        <w:rPr>
+          <w:rFonts w:ascii="Century Gothic" w:cs="Century Gothic" w:eastAsia="Century Gothic" w:hAnsi="Century Gothic"/>
+          <w:sz w:val="18"/>
+          <w:szCs w:val="18"/>
+          <w:rtl w:val="0"/>
+        </w:rPr>
+        <w:t xml:space="preserve">Lembre-se, testes não garantem, necessariamente, que um programa está correto. Um programa que seja aprovado em todos os casos de teste aos quais foi submetido não está obrigatoriamente correto, pois pode haver um caso de teste ausente que geraria uma falha.</w:t>
+      </w:r>
+    </w:p>
+    <w:p>
+      <w:pPr>
+        <w:jc w:val="both"/>
+        <w:rPr>
+          <w:rFonts w:ascii="Century Gothic" w:cs="Century Gothic" w:eastAsia="Century Gothic" w:hAnsi="Century Gothic"/>
+          <w:sz w:val="18"/>
+          <w:szCs w:val="18"/>
+        </w:rPr>
+      </w:pPr>
+      <w:r>
+        <w:rPr>
+          <w:rtl w:val="0"/>
+        </w:rPr>
+      </w:r>
+    </w:p>
+    <w:p>
+      <w:pPr>
+        <w:jc w:val="both"/>
+        <w:rPr>
+          <w:rFonts w:ascii="Century Gothic" w:cs="Century Gothic" w:eastAsia="Century Gothic" w:hAnsi="Century Gothic"/>
+          <w:sz w:val="18"/>
+          <w:szCs w:val="18"/>
+        </w:rPr>
+      </w:pPr>
+      <w:r>
+        <w:rPr>
+          <w:rFonts w:ascii="Century Gothic" w:cs="Century Gothic" w:eastAsia="Century Gothic" w:hAnsi="Century Gothic"/>
+          <w:sz w:val="18"/>
+          <w:szCs w:val="18"/>
+          <w:rtl w:val="0"/>
+        </w:rPr>
+        <w:t xml:space="preserve">Para garantir a corretude de um programa por meio de testes é necessário fazer um teste exaustivo. Testes exaustivos submetem o programa a todas as entradas esperadas possíveis, o que muitas vezes é impraticável. Imagine quantas possíveis entradas esperadas existem para um programa que soma dois números inteiros e exibe o resultado. Infinitas!</w:t>
+      </w:r>
+    </w:p>
+    <w:p>
+      <w:pPr>
+        <w:jc w:val="both"/>
+        <w:rPr>
+          <w:rFonts w:ascii="Century Gothic" w:cs="Century Gothic" w:eastAsia="Century Gothic" w:hAnsi="Century Gothic"/>
+          <w:sz w:val="18"/>
+          <w:szCs w:val="18"/>
+        </w:rPr>
+      </w:pPr>
+      <w:r>
+        <w:rPr>
+          <w:rtl w:val="0"/>
+        </w:rPr>
+      </w:r>
+    </w:p>
+    <w:p>
+      <w:pPr>
+        <w:jc w:val="both"/>
+        <w:rPr>
+          <w:rFonts w:ascii="Century Gothic" w:cs="Century Gothic" w:eastAsia="Century Gothic" w:hAnsi="Century Gothic"/>
+          <w:sz w:val="18"/>
+          <w:szCs w:val="18"/>
+        </w:rPr>
+      </w:pPr>
+      <w:r>
+        <w:rPr>
+          <w:rFonts w:ascii="Century Gothic" w:cs="Century Gothic" w:eastAsia="Century Gothic" w:hAnsi="Century Gothic"/>
+          <w:sz w:val="18"/>
+          <w:szCs w:val="18"/>
+          <w:rtl w:val="0"/>
+        </w:rPr>
+        <w:t xml:space="preserve">Uma forma de garantir a corretude de um programa sem precisar construir testes, é por meio de prova formal, porém esse método exige maiores conhecimentos matemáticos, técnicas avançadas de análise de algoritmos e criatividade. Provas formais costumeiramente demandam mais recursos financeiros e tempo para serem satisfatoriamente concluídas em programas mais extensos.</w:t>
+      </w:r>
+    </w:p>
+    <w:p>
+      <w:pPr>
+        <w:jc w:val="both"/>
+        <w:rPr>
+          <w:rFonts w:ascii="Century Gothic" w:cs="Century Gothic" w:eastAsia="Century Gothic" w:hAnsi="Century Gothic"/>
+          <w:sz w:val="18"/>
+          <w:szCs w:val="18"/>
+        </w:rPr>
+      </w:pPr>
+      <w:r>
+        <w:rPr>
+          <w:rtl w:val="0"/>
+        </w:rPr>
+      </w:r>
+    </w:p>
+    <w:p>
+      <w:pPr>
+        <w:jc w:val="both"/>
+        <w:rPr>
+          <w:rFonts w:ascii="Century Gothic" w:cs="Century Gothic" w:eastAsia="Century Gothic" w:hAnsi="Century Gothic"/>
+          <w:sz w:val="18"/>
+          <w:szCs w:val="18"/>
+        </w:rPr>
+      </w:pPr>
+      <w:r>
+        <w:rPr>
+          <w:rFonts w:ascii="Century Gothic" w:cs="Century Gothic" w:eastAsia="Century Gothic" w:hAnsi="Century Gothic"/>
+          <w:sz w:val="18"/>
+          <w:szCs w:val="18"/>
+          <w:rtl w:val="0"/>
+        </w:rPr>
+        <w:t xml:space="preserve">Geralmente, para sistemas não críticos (aqueles que não gerenciam laboratórios com doenças altamente contagiosas; não administram usinas nucleares; não controlam produção de foguetes; não automatizam cirurgias, aviões, trens, etc.) são montadas sequências de testes com boa abrangência, testando principalmente as extremidades das possíveis entradas esperadas. Isso amplia o nível de confiança nas soluções propostas. Em nossas aulas optamos por essa abordagem simplificada para o teste de programas.</w:t>
+      </w:r>
+    </w:p>
+    <w:p>
+      <w:pPr>
+        <w:jc w:val="both"/>
+        <w:rPr>
+          <w:rFonts w:ascii="Century Gothic" w:cs="Century Gothic" w:eastAsia="Century Gothic" w:hAnsi="Century Gothic"/>
+          <w:sz w:val="18"/>
+          <w:szCs w:val="18"/>
+        </w:rPr>
+      </w:pPr>
+      <w:r>
+        <w:rPr>
+          <w:rtl w:val="0"/>
+        </w:rPr>
+      </w:r>
+    </w:p>
+    <w:p>
+      <w:pPr>
+        <w:jc w:val="both"/>
+        <w:rPr>
+          <w:rFonts w:ascii="Century Gothic" w:cs="Century Gothic" w:eastAsia="Century Gothic" w:hAnsi="Century Gothic"/>
+          <w:sz w:val="18"/>
+          <w:szCs w:val="18"/>
+        </w:rPr>
+      </w:pPr>
+      <w:r>
+        <w:rPr>
+          <w:rFonts w:ascii="Century Gothic" w:cs="Century Gothic" w:eastAsia="Century Gothic" w:hAnsi="Century Gothic"/>
+          <w:sz w:val="18"/>
+          <w:szCs w:val="18"/>
+          <w:rtl w:val="0"/>
+        </w:rPr>
+        <w:t xml:space="preserve">O uso de testes de mesa pode auxiliar na execução de testes de caixa-branca, pois permite que toda instrução que implique em mudança nas variáveis seja representada em uma linha-coluna da tabela. No caso de testes de mesa com estruturas condicionais, é facilitador acrescentar uma coluna com a expressão da condição de seleção, sendo útil para perceber erros na definição da condição (frequentes com iniciantes).</w:t>
+      </w:r>
+    </w:p>
+    <w:p>
+      <w:pPr>
+        <w:jc w:val="both"/>
+        <w:rPr>
+          <w:rFonts w:ascii="Century Gothic" w:cs="Century Gothic" w:eastAsia="Century Gothic" w:hAnsi="Century Gothic"/>
+          <w:sz w:val="18"/>
+          <w:szCs w:val="18"/>
+        </w:rPr>
+      </w:pPr>
+      <w:r>
+        <w:rPr>
+          <w:rtl w:val="0"/>
+        </w:rPr>
+      </w:r>
+    </w:p>
+    <w:p>
+      <w:pPr>
+        <w:jc w:val="both"/>
+        <w:rPr>
+          <w:rFonts w:ascii="Century Gothic" w:cs="Century Gothic" w:eastAsia="Century Gothic" w:hAnsi="Century Gothic"/>
+          <w:sz w:val="18"/>
+          <w:szCs w:val="18"/>
+        </w:rPr>
+      </w:pPr>
+      <w:r>
+        <w:rPr>
+          <w:rFonts w:ascii="Century Gothic" w:cs="Century Gothic" w:eastAsia="Century Gothic" w:hAnsi="Century Gothic"/>
+          <w:sz w:val="18"/>
+          <w:szCs w:val="18"/>
+          <w:rtl w:val="0"/>
+        </w:rPr>
+        <w:t xml:space="preserve">Vamos aplicar a técnica da caixa preta ao exercício da soma de dois números, Vamos pensar em dois testes:</w:t>
+      </w:r>
+    </w:p>
+    <w:p>
+      <w:pPr>
+        <w:jc w:val="both"/>
+        <w:rPr>
+          <w:rFonts w:ascii="Century Gothic" w:cs="Century Gothic" w:eastAsia="Century Gothic" w:hAnsi="Century Gothic"/>
+          <w:sz w:val="18"/>
+          <w:szCs w:val="18"/>
+        </w:rPr>
+      </w:pPr>
+      <w:r>
+        <w:rPr>
+          <w:rtl w:val="0"/>
+        </w:rPr>
+      </w:r>
+    </w:p>
+    <w:p>
+      <w:pPr>
+        <w:jc w:val="center"/>
+        <w:rPr>
+          <w:rFonts w:ascii="Century Gothic" w:cs="Century Gothic" w:eastAsia="Century Gothic" w:hAnsi="Century Gothic"/>
+          <w:sz w:val="18"/>
+          <w:szCs w:val="18"/>
+        </w:rPr>
+      </w:pPr>
+      <w:r>
+        <w:rPr>
+          <w:rFonts w:ascii="Century Gothic" w:cs="Century Gothic" w:eastAsia="Century Gothic" w:hAnsi="Century Gothic"/>
+          <w:sz w:val="18"/>
+          <w:szCs w:val="18"/>
+        </w:rPr>
+        <w:drawing>
+          <wp:inline distB="114300" distT="114300" distL="114300" distR="114300">
+            <wp:extent cx="3648075" cy="910333"/>
+            <wp:effectExtent b="0" l="0" r="0" t="0"/>
+            <wp:docPr id="24" name="image7.png"/>
+            <a:graphic>
+              <a:graphicData uri="http://schemas.openxmlformats.org/drawingml/2006/picture">
+                <pic:pic>
+                  <pic:nvPicPr>
+                    <pic:cNvPr id="0" name="image7.png"/>
+                    <pic:cNvPicPr preferRelativeResize="0"/>
+                  </pic:nvPicPr>
+                  <pic:blipFill>
+                    <a:blip r:embed="rId43"/>
+                    <a:srcRect b="0" l="0" r="0" t="0"/>
+                    <a:stretch>
+                      <a:fillRect/>
+                    </a:stretch>
+                  </pic:blipFill>
+                  <pic:spPr>
+                    <a:xfrm>
+                      <a:off x="0" y="0"/>
+                      <a:ext cx="3648075" cy="910333"/>
+                    </a:xfrm>
+                    <a:prstGeom prst="rect"/>
+                    <a:ln/>
+                  </pic:spPr>
+                </pic:pic>
+              </a:graphicData>
+            </a:graphic>
+          </wp:inline>
+        </w:drawing>
+      </w:r>
+      <w:r>
+        <w:rPr>
+          <w:rtl w:val="0"/>
+        </w:rPr>
+      </w:r>
+    </w:p>
+    <w:p>
+      <w:pPr>
+        <w:jc w:val="both"/>
+        <w:rPr>
+          <w:rFonts w:ascii="Century Gothic" w:cs="Century Gothic" w:eastAsia="Century Gothic" w:hAnsi="Century Gothic"/>
+          <w:sz w:val="18"/>
+          <w:szCs w:val="18"/>
+        </w:rPr>
+      </w:pPr>
+      <w:r>
+        <w:rPr>
+          <w:rFonts w:ascii="Century Gothic" w:cs="Century Gothic" w:eastAsia="Century Gothic" w:hAnsi="Century Gothic"/>
+          <w:sz w:val="18"/>
+          <w:szCs w:val="18"/>
+          <w:rtl w:val="0"/>
+        </w:rPr>
+        <w:t xml:space="preserve">Para a elaboração do teste de mesa, criamos uma tabela com as variáveis usadas e com um coluna (Tela) que mostra o que está sendo exibido na tela:</w:t>
+      </w:r>
+    </w:p>
+    <w:p>
+      <w:pPr>
+        <w:jc w:val="both"/>
+        <w:rPr>
+          <w:rFonts w:ascii="Century Gothic" w:cs="Century Gothic" w:eastAsia="Century Gothic" w:hAnsi="Century Gothic"/>
+          <w:sz w:val="18"/>
+          <w:szCs w:val="18"/>
+        </w:rPr>
+      </w:pPr>
+      <w:r>
+        <w:rPr>
+          <w:rtl w:val="0"/>
+        </w:rPr>
+      </w:r>
+    </w:p>
+    <w:p>
+      <w:pPr>
+        <w:jc w:val="center"/>
+        <w:rPr>
+          <w:rFonts w:ascii="Century Gothic" w:cs="Century Gothic" w:eastAsia="Century Gothic" w:hAnsi="Century Gothic"/>
+          <w:sz w:val="18"/>
+          <w:szCs w:val="18"/>
+        </w:rPr>
+      </w:pPr>
+      <w:r>
+        <w:rPr>
+          <w:rFonts w:ascii="Century Gothic" w:cs="Century Gothic" w:eastAsia="Century Gothic" w:hAnsi="Century Gothic"/>
+          <w:sz w:val="18"/>
+          <w:szCs w:val="18"/>
+        </w:rPr>
+        <w:drawing>
+          <wp:inline distB="114300" distT="114300" distL="114300" distR="114300">
+            <wp:extent cx="2985135" cy="897410"/>
+            <wp:effectExtent b="0" l="0" r="0" t="0"/>
+            <wp:docPr id="13" name="image9.png"/>
+            <a:graphic>
+              <a:graphicData uri="http://schemas.openxmlformats.org/drawingml/2006/picture">
+                <pic:pic>
+                  <pic:nvPicPr>
+                    <pic:cNvPr id="0" name="image9.png"/>
+                    <pic:cNvPicPr preferRelativeResize="0"/>
+                  </pic:nvPicPr>
+                  <pic:blipFill>
+                    <a:blip r:embed="rId44"/>
+                    <a:srcRect b="0" l="0" r="0" t="0"/>
+                    <a:stretch>
+                      <a:fillRect/>
+                    </a:stretch>
+                  </pic:blipFill>
+                  <pic:spPr>
+                    <a:xfrm>
+                      <a:off x="0" y="0"/>
+                      <a:ext cx="2985135" cy="897410"/>
+                    </a:xfrm>
+                    <a:prstGeom prst="rect"/>
+                    <a:ln/>
+                  </pic:spPr>
+                </pic:pic>
+              </a:graphicData>
+            </a:graphic>
+          </wp:inline>
+        </w:drawing>
+      </w:r>
+      <w:r>
+        <w:rPr>
+          <w:rtl w:val="0"/>
+        </w:rPr>
+      </w:r>
+    </w:p>
+    <w:p>
+      <w:pPr>
+        <w:jc w:val="both"/>
+        <w:rPr>
+          <w:rFonts w:ascii="Century Gothic" w:cs="Century Gothic" w:eastAsia="Century Gothic" w:hAnsi="Century Gothic"/>
+          <w:sz w:val="18"/>
+          <w:szCs w:val="18"/>
+        </w:rPr>
+      </w:pPr>
+      <w:r>
+        <w:rPr>
+          <w:rtl w:val="0"/>
+        </w:rPr>
+      </w:r>
+    </w:p>
+    <w:p>
+      <w:pPr>
+        <w:jc w:val="both"/>
+        <w:rPr>
+          <w:rFonts w:ascii="Century Gothic" w:cs="Century Gothic" w:eastAsia="Century Gothic" w:hAnsi="Century Gothic"/>
+          <w:sz w:val="18"/>
+          <w:szCs w:val="18"/>
+        </w:rPr>
+      </w:pPr>
+      <w:r>
+        <w:rPr>
+          <w:rFonts w:ascii="Century Gothic" w:cs="Century Gothic" w:eastAsia="Century Gothic" w:hAnsi="Century Gothic"/>
+          <w:sz w:val="18"/>
+          <w:szCs w:val="18"/>
+          <w:rtl w:val="0"/>
+        </w:rPr>
+        <w:t xml:space="preserve">Em seguida, a cada comando executado no fluxograma, registramos o valor que as variáveis envolvidas vão recebendo, conforme mostrado na tabela a seguir, na qual executamos o teste 1:</w:t>
+      </w:r>
+    </w:p>
+    <w:p>
+      <w:pPr>
+        <w:jc w:val="both"/>
+        <w:rPr>
+          <w:rFonts w:ascii="Century Gothic" w:cs="Century Gothic" w:eastAsia="Century Gothic" w:hAnsi="Century Gothic"/>
+          <w:sz w:val="18"/>
+          <w:szCs w:val="18"/>
+        </w:rPr>
+      </w:pPr>
+      <w:r>
+        <w:rPr>
+          <w:rtl w:val="0"/>
+        </w:rPr>
+      </w:r>
+    </w:p>
+    <w:p>
+      <w:pPr>
+        <w:jc w:val="center"/>
+        <w:rPr>
+          <w:rFonts w:ascii="Century Gothic" w:cs="Century Gothic" w:eastAsia="Century Gothic" w:hAnsi="Century Gothic"/>
+          <w:sz w:val="18"/>
+          <w:szCs w:val="18"/>
+        </w:rPr>
+      </w:pPr>
+      <w:r>
+        <w:rPr>
+          <w:rFonts w:ascii="Century Gothic" w:cs="Century Gothic" w:eastAsia="Century Gothic" w:hAnsi="Century Gothic"/>
+          <w:sz w:val="18"/>
+          <w:szCs w:val="18"/>
+        </w:rPr>
+        <w:drawing>
+          <wp:inline distB="114300" distT="114300" distL="114300" distR="114300">
+            <wp:extent cx="3135527" cy="2767965"/>
+            <wp:effectExtent b="0" l="0" r="0" t="0"/>
+            <wp:docPr id="33" name="image17.png"/>
+            <a:graphic>
+              <a:graphicData uri="http://schemas.openxmlformats.org/drawingml/2006/picture">
+                <pic:pic>
+                  <pic:nvPicPr>
+                    <pic:cNvPr id="0" name="image17.png"/>
+                    <pic:cNvPicPr preferRelativeResize="0"/>
+                  </pic:nvPicPr>
+                  <pic:blipFill>
+                    <a:blip r:embed="rId45"/>
+                    <a:srcRect b="0" l="0" r="0" t="0"/>
+                    <a:stretch>
+                      <a:fillRect/>
+                    </a:stretch>
+                  </pic:blipFill>
+                  <pic:spPr>
+                    <a:xfrm>
+                      <a:off x="0" y="0"/>
+                      <a:ext cx="3135527" cy="2767965"/>
+                    </a:xfrm>
+                    <a:prstGeom prst="rect"/>
+                    <a:ln/>
+                  </pic:spPr>
+                </pic:pic>
+              </a:graphicData>
+            </a:graphic>
+          </wp:inline>
+        </w:drawing>
+      </w:r>
+      <w:r>
+        <w:rPr>
+          <w:rtl w:val="0"/>
+        </w:rPr>
+      </w:r>
+    </w:p>
+    <w:p>
+      <w:pPr>
+        <w:jc w:val="both"/>
+        <w:rPr>
+          <w:rFonts w:ascii="Century Gothic" w:cs="Century Gothic" w:eastAsia="Century Gothic" w:hAnsi="Century Gothic"/>
+          <w:b w:val="1"/>
+          <w:sz w:val="18"/>
+          <w:szCs w:val="18"/>
+        </w:rPr>
+      </w:pPr>
+      <w:r>
+        <w:rPr>
+          <w:rFonts w:ascii="Century Gothic" w:cs="Century Gothic" w:eastAsia="Century Gothic" w:hAnsi="Century Gothic"/>
+          <w:b w:val="1"/>
+          <w:sz w:val="18"/>
+          <w:szCs w:val="18"/>
+          <w:rtl w:val="0"/>
+        </w:rPr>
+        <w:t xml:space="preserve">Teste da caixa-branca</w:t>
+      </w:r>
+    </w:p>
+    <w:p>
+      <w:pPr>
+        <w:jc w:val="both"/>
+        <w:rPr>
+          <w:rFonts w:ascii="Century Gothic" w:cs="Century Gothic" w:eastAsia="Century Gothic" w:hAnsi="Century Gothic"/>
+          <w:sz w:val="18"/>
+          <w:szCs w:val="18"/>
+        </w:rPr>
+      </w:pPr>
+      <w:r>
+        <w:rPr>
+          <w:rFonts w:ascii="Century Gothic" w:cs="Century Gothic" w:eastAsia="Century Gothic" w:hAnsi="Century Gothic"/>
+          <w:sz w:val="18"/>
+          <w:szCs w:val="18"/>
+          <w:rtl w:val="0"/>
+        </w:rPr>
+        <w:t xml:space="preserve">Também é possível usar testes de caixa-branca, em que a estrutura interna do programa é avaliada, ou seja, cada instrução do algoritmo implementado em uma linguagem de programação será analisada de acordo com a sequência de execução. Neste formato de teste é necessário "abrir a caixa e ver o que está dentro".</w:t>
+      </w:r>
+    </w:p>
+    <w:p>
+      <w:pPr>
+        <w:jc w:val="both"/>
+        <w:rPr>
+          <w:rFonts w:ascii="Century Gothic" w:cs="Century Gothic" w:eastAsia="Century Gothic" w:hAnsi="Century Gothic"/>
+          <w:sz w:val="18"/>
+          <w:szCs w:val="18"/>
+        </w:rPr>
+      </w:pPr>
+      <w:r>
+        <w:rPr>
+          <w:rtl w:val="0"/>
+        </w:rPr>
+      </w:r>
+    </w:p>
+    <w:p>
+      <w:pPr>
+        <w:jc w:val="both"/>
+        <w:rPr>
+          <w:rFonts w:ascii="Century Gothic" w:cs="Century Gothic" w:eastAsia="Century Gothic" w:hAnsi="Century Gothic"/>
+          <w:sz w:val="18"/>
+          <w:szCs w:val="18"/>
+        </w:rPr>
+      </w:pPr>
+      <w:r>
+        <w:rPr>
+          <w:rFonts w:ascii="Century Gothic" w:cs="Century Gothic" w:eastAsia="Century Gothic" w:hAnsi="Century Gothic"/>
+          <w:sz w:val="18"/>
+          <w:szCs w:val="18"/>
+          <w:rtl w:val="0"/>
+        </w:rPr>
+        <w:t xml:space="preserve">O uso de testes de mesa pode auxiliar na execução de testes de caixa-branca, pois permite que toda instrução que implique em mudança nas variáveis seja representada em uma linha-coluna da tabela. No caso de testes de mesa com estruturas condicionais, é facilitador acrescentar uma coluna com a expressão da condição de seleção, sendo útil para perceber erros na definição da condição (frequentes com iniciantes).</w:t>
+      </w:r>
+    </w:p>
+    <w:p>
+      <w:pPr>
+        <w:jc w:val="both"/>
+        <w:rPr>
+          <w:rFonts w:ascii="Century Gothic" w:cs="Century Gothic" w:eastAsia="Century Gothic" w:hAnsi="Century Gothic"/>
+          <w:sz w:val="18"/>
+          <w:szCs w:val="18"/>
+        </w:rPr>
+      </w:pPr>
+      <w:r>
+        <w:rPr>
+          <w:rtl w:val="0"/>
+        </w:rPr>
+      </w:r>
+    </w:p>
+    <w:p>
+      <w:pPr>
+        <w:jc w:val="both"/>
+        <w:rPr>
+          <w:rFonts w:ascii="Century Gothic" w:cs="Century Gothic" w:eastAsia="Century Gothic" w:hAnsi="Century Gothic"/>
+          <w:sz w:val="18"/>
+          <w:szCs w:val="18"/>
+        </w:rPr>
+      </w:pPr>
+      <w:r>
+        <w:rPr>
+          <w:rFonts w:ascii="Century Gothic" w:cs="Century Gothic" w:eastAsia="Century Gothic" w:hAnsi="Century Gothic"/>
+          <w:sz w:val="18"/>
+          <w:szCs w:val="18"/>
+          <w:rtl w:val="0"/>
+        </w:rPr>
+        <w:t xml:space="preserve">Bons testes de caixa-branca para programas com estruturas de seleção buscam passar por todos os caminhos do algoritmo, garantindo que sejam executadas e analisadas tanto as instruções do "bloco do caminho se verdadeiro" quanto do "bloco do caminho se falso", se houver.</w:t>
+      </w:r>
+    </w:p>
+    <w:p>
+      <w:pPr>
+        <w:jc w:val="both"/>
+        <w:rPr>
+          <w:rFonts w:ascii="Century Gothic" w:cs="Century Gothic" w:eastAsia="Century Gothic" w:hAnsi="Century Gothic"/>
+          <w:sz w:val="18"/>
+          <w:szCs w:val="18"/>
+        </w:rPr>
+      </w:pPr>
+      <w:r>
+        <w:rPr>
+          <w:rtl w:val="0"/>
+        </w:rPr>
+      </w:r>
+    </w:p>
+    <w:p>
+      <w:pPr>
+        <w:jc w:val="both"/>
+        <w:rPr>
+          <w:rFonts w:ascii="Century Gothic" w:cs="Century Gothic" w:eastAsia="Century Gothic" w:hAnsi="Century Gothic"/>
+          <w:sz w:val="18"/>
+          <w:szCs w:val="18"/>
+        </w:rPr>
+      </w:pPr>
+      <w:r>
+        <w:rPr>
+          <w:rFonts w:ascii="Century Gothic" w:cs="Century Gothic" w:eastAsia="Century Gothic" w:hAnsi="Century Gothic"/>
+          <w:sz w:val="18"/>
+          <w:szCs w:val="18"/>
+          <w:rtl w:val="0"/>
+        </w:rPr>
+        <w:t xml:space="preserve">Pense no seguinte exemplo: crie um fluxograma que leia como entrada dois salários distintos e exiba uma mensagem com o valor do maior deles, acrescido de 20% de bônus. Vamos construir um fluxograma, fazer dois testes de caixa-preta (sem comparação com as saídas de um programa real, pois não o codificamos) e dois testes de caixa-branca.</w:t>
+      </w:r>
+    </w:p>
+    <w:p>
+      <w:pPr>
+        <w:jc w:val="center"/>
+        <w:rPr>
+          <w:rFonts w:ascii="Century Gothic" w:cs="Century Gothic" w:eastAsia="Century Gothic" w:hAnsi="Century Gothic"/>
+          <w:sz w:val="18"/>
+          <w:szCs w:val="18"/>
+        </w:rPr>
+      </w:pPr>
+      <w:r>
+        <w:rPr>
+          <w:rFonts w:ascii="Century Gothic" w:cs="Century Gothic" w:eastAsia="Century Gothic" w:hAnsi="Century Gothic"/>
+          <w:sz w:val="18"/>
+          <w:szCs w:val="18"/>
+        </w:rPr>
+        <w:drawing>
+          <wp:inline distB="114300" distT="114300" distL="114300" distR="114300">
+            <wp:extent cx="3501863" cy="2185305"/>
+            <wp:effectExtent b="0" l="0" r="0" t="0"/>
+            <wp:docPr id="1" name="image1.png"/>
+            <a:graphic>
+              <a:graphicData uri="http://schemas.openxmlformats.org/drawingml/2006/picture">
+                <pic:pic>
+                  <pic:nvPicPr>
+                    <pic:cNvPr id="0" name="image1.png"/>
+                    <pic:cNvPicPr preferRelativeResize="0"/>
+                  </pic:nvPicPr>
+                  <pic:blipFill>
+                    <a:blip r:embed="rId46"/>
+                    <a:srcRect b="0" l="0" r="0" t="0"/>
+                    <a:stretch>
+                      <a:fillRect/>
+                    </a:stretch>
+                  </pic:blipFill>
+                  <pic:spPr>
+                    <a:xfrm>
+                      <a:off x="0" y="0"/>
+                      <a:ext cx="3501863" cy="2185305"/>
+                    </a:xfrm>
+                    <a:prstGeom prst="rect"/>
+                    <a:ln/>
+                  </pic:spPr>
+                </pic:pic>
+              </a:graphicData>
+            </a:graphic>
+          </wp:inline>
+        </w:drawing>
+      </w:r>
+      <w:r>
+        <w:rPr>
+          <w:rtl w:val="0"/>
+        </w:rPr>
+      </w:r>
+    </w:p>
+    <w:p>
+      <w:pPr>
+        <w:jc w:val="both"/>
+        <w:rPr>
+          <w:rFonts w:ascii="Century Gothic" w:cs="Century Gothic" w:eastAsia="Century Gothic" w:hAnsi="Century Gothic"/>
+          <w:sz w:val="18"/>
+          <w:szCs w:val="18"/>
+        </w:rPr>
+      </w:pPr>
+      <w:r>
+        <w:rPr>
+          <w:rFonts w:ascii="Century Gothic" w:cs="Century Gothic" w:eastAsia="Century Gothic" w:hAnsi="Century Gothic"/>
+          <w:sz w:val="18"/>
+          <w:szCs w:val="18"/>
+          <w:rtl w:val="0"/>
+        </w:rPr>
+        <w:t xml:space="preserve">Como fazer teste de mesa? Video: </w:t>
+      </w:r>
+      <w:hyperlink r:id="rId47">
+        <w:r>
+          <w:rPr>
+            <w:color w:val="0000ee"/>
+            <w:u w:val="single"/>
+            <w:shd w:fill="auto" w:val="clear"/>
+            <w:rtl w:val="0"/>
+          </w:rPr>
+          <w:t xml:space="preserve">(#9) Como fazer teste de mesa?</w:t>
+        </w:r>
+      </w:hyperlink>
+      <w:r>
+        <w:rPr>
+          <w:rtl w:val="0"/>
+        </w:rPr>
+      </w:r>
+    </w:p>
+    <w:p>
+      <w:pPr>
+        <w:jc w:val="both"/>
+        <w:rPr>
+          <w:rFonts w:ascii="Century Gothic" w:cs="Century Gothic" w:eastAsia="Century Gothic" w:hAnsi="Century Gothic"/>
+          <w:sz w:val="18"/>
+          <w:szCs w:val="18"/>
+        </w:rPr>
+      </w:pPr>
+      <w:r>
+        <w:rPr>
+          <w:rtl w:val="0"/>
+        </w:rPr>
+      </w:r>
+    </w:p>
+    <w:p>
+      <w:pPr>
+        <w:jc w:val="both"/>
+        <w:rPr>
+          <w:rFonts w:ascii="Century Gothic" w:cs="Century Gothic" w:eastAsia="Century Gothic" w:hAnsi="Century Gothic"/>
+          <w:sz w:val="18"/>
+          <w:szCs w:val="18"/>
+        </w:rPr>
+      </w:pPr>
+      <w:r>
+        <w:rPr>
+          <w:rtl w:val="0"/>
+        </w:rPr>
+      </w:r>
+    </w:p>
+    <w:p>
+      <w:pPr>
+        <w:jc w:val="both"/>
+        <w:rPr>
+          <w:rFonts w:ascii="Century Gothic" w:cs="Century Gothic" w:eastAsia="Century Gothic" w:hAnsi="Century Gothic"/>
+          <w:sz w:val="18"/>
+          <w:szCs w:val="18"/>
+        </w:rPr>
+      </w:pPr>
+      <w:r>
+        <w:rPr>
+          <w:rtl w:val="0"/>
+        </w:rPr>
+      </w:r>
+    </w:p>
+    <w:p>
+      <w:pPr>
+        <w:jc w:val="both"/>
+        <w:rPr>
+          <w:rFonts w:ascii="Century Gothic" w:cs="Century Gothic" w:eastAsia="Century Gothic" w:hAnsi="Century Gothic"/>
+          <w:sz w:val="18"/>
+          <w:szCs w:val="18"/>
+        </w:rPr>
+      </w:pPr>
+      <w:r>
+        <w:rPr>
+          <w:rtl w:val="0"/>
+        </w:rPr>
+      </w:r>
+    </w:p>
+    <w:p>
+      <w:pPr>
+        <w:jc w:val="both"/>
+        <w:rPr>
+          <w:rFonts w:ascii="Century Gothic" w:cs="Century Gothic" w:eastAsia="Century Gothic" w:hAnsi="Century Gothic"/>
+          <w:sz w:val="18"/>
+          <w:szCs w:val="18"/>
+        </w:rPr>
+      </w:pPr>
+      <w:r>
+        <w:rPr>
+          <w:rtl w:val="0"/>
+        </w:rPr>
+      </w:r>
+    </w:p>
+    <w:p>
+      <w:pPr>
+        <w:jc w:val="both"/>
+        <w:rPr>
+          <w:rFonts w:ascii="Century Gothic" w:cs="Century Gothic" w:eastAsia="Century Gothic" w:hAnsi="Century Gothic"/>
+          <w:sz w:val="18"/>
+          <w:szCs w:val="18"/>
+        </w:rPr>
+      </w:pPr>
+      <w:r>
+        <w:rPr>
+          <w:rtl w:val="0"/>
+        </w:rPr>
+      </w:r>
+    </w:p>
+    <w:p>
+      <w:pPr>
+        <w:jc w:val="both"/>
+        <w:rPr>
+          <w:rFonts w:ascii="Century Gothic" w:cs="Century Gothic" w:eastAsia="Century Gothic" w:hAnsi="Century Gothic"/>
+          <w:sz w:val="18"/>
+          <w:szCs w:val="18"/>
+        </w:rPr>
+      </w:pPr>
+      <w:r>
+        <w:rPr>
+          <w:rtl w:val="0"/>
+        </w:rPr>
+      </w:r>
+    </w:p>
+    <w:p>
+      <w:pPr>
+        <w:jc w:val="both"/>
+        <w:rPr>
+          <w:rFonts w:ascii="Century Gothic" w:cs="Century Gothic" w:eastAsia="Century Gothic" w:hAnsi="Century Gothic"/>
+          <w:sz w:val="18"/>
+          <w:szCs w:val="18"/>
+        </w:rPr>
+      </w:pPr>
+      <w:r>
+        <w:rPr>
+          <w:rtl w:val="0"/>
+        </w:rPr>
+      </w:r>
+    </w:p>
+    <w:p>
+      <w:pPr>
+        <w:jc w:val="both"/>
+        <w:rPr>
+          <w:rFonts w:ascii="Century Gothic" w:cs="Century Gothic" w:eastAsia="Century Gothic" w:hAnsi="Century Gothic"/>
+          <w:sz w:val="18"/>
+          <w:szCs w:val="18"/>
+        </w:rPr>
+      </w:pPr>
+      <w:r>
+        <w:rPr>
+          <w:rtl w:val="0"/>
+        </w:rPr>
+      </w:r>
+    </w:p>
+    <w:p>
+      <w:pPr>
+        <w:jc w:val="both"/>
+        <w:rPr>
+          <w:rFonts w:ascii="Century Gothic" w:cs="Century Gothic" w:eastAsia="Century Gothic" w:hAnsi="Century Gothic"/>
+          <w:sz w:val="18"/>
+          <w:szCs w:val="18"/>
+        </w:rPr>
+      </w:pPr>
+      <w:r>
+        <w:rPr>
+          <w:rtl w:val="0"/>
+        </w:rPr>
+      </w:r>
+    </w:p>
+    <w:p>
+      <w:pPr>
+        <w:jc w:val="both"/>
+        <w:rPr>
+          <w:rFonts w:ascii="Century Gothic" w:cs="Century Gothic" w:eastAsia="Century Gothic" w:hAnsi="Century Gothic"/>
+          <w:sz w:val="18"/>
+          <w:szCs w:val="18"/>
+        </w:rPr>
+      </w:pPr>
+      <w:r>
+        <w:rPr>
+          <w:rtl w:val="0"/>
+        </w:rPr>
+      </w:r>
+    </w:p>
+    <w:p>
+      <w:pPr>
+        <w:jc w:val="both"/>
+        <w:rPr>
+          <w:rFonts w:ascii="Century Gothic" w:cs="Century Gothic" w:eastAsia="Century Gothic" w:hAnsi="Century Gothic"/>
+          <w:sz w:val="18"/>
+          <w:szCs w:val="18"/>
+        </w:rPr>
+      </w:pPr>
+      <w:r>
+        <w:rPr>
+          <w:rtl w:val="0"/>
+        </w:rPr>
+      </w:r>
+    </w:p>
+    <w:p>
+      <w:pPr>
+        <w:jc w:val="both"/>
+        <w:rPr>
+          <w:rFonts w:ascii="Century Gothic" w:cs="Century Gothic" w:eastAsia="Century Gothic" w:hAnsi="Century Gothic"/>
+          <w:sz w:val="18"/>
+          <w:szCs w:val="18"/>
+        </w:rPr>
+      </w:pPr>
+      <w:r>
+        <w:rPr>
+          <w:rtl w:val="0"/>
+        </w:rPr>
+      </w:r>
+    </w:p>
+    <w:p>
+      <w:pPr>
+        <w:jc w:val="both"/>
+        <w:rPr>
+          <w:rFonts w:ascii="Century Gothic" w:cs="Century Gothic" w:eastAsia="Century Gothic" w:hAnsi="Century Gothic"/>
+          <w:sz w:val="18"/>
+          <w:szCs w:val="18"/>
+        </w:rPr>
+      </w:pPr>
       <w:r>
         <w:rPr>
           <w:rtl w:val="0"/>

</xml_diff>